<commit_message>
Completed TK-247437 Updated documentation for Upgrade Wizard and Sage300Utilities application. Some minor refactoring.
</commit_message>
<xml_diff>
--- a/docs/upgrades/Sage300SDK_2019_0UpgradeGuide.docx
+++ b/docs/upgrades/Sage300SDK_2019_0UpgradeGuide.docx
@@ -203,7 +203,7 @@
       <w:r>
         <w:fldChar w:fldCharType="separate"/>
       </w:r>
-      <w:hyperlink w:anchor="_Toc511990323" w:history="1">
+      <w:hyperlink w:anchor="_Toc522544576" w:history="1">
         <w:r>
           <w:rPr>
             <w:rStyle w:val="Hyperlink"/>
@@ -246,7 +246,7 @@
             <w:noProof/>
             <w:webHidden/>
           </w:rPr>
-          <w:instrText xml:space="preserve"> PAGEREF _Toc511990323 \h </w:instrText>
+          <w:instrText xml:space="preserve"> PAGEREF _Toc522544576 \h </w:instrText>
         </w:r>
         <w:r>
           <w:rPr>
@@ -284,7 +284,7 @@
           <w:rFonts w:asciiTheme="minorHAnsi" w:eastAsiaTheme="minorEastAsia" w:hAnsiTheme="minorHAnsi"/>
         </w:rPr>
       </w:pPr>
-      <w:hyperlink w:anchor="_Toc511990324" w:history="1">
+      <w:hyperlink w:anchor="_Toc522544577" w:history="1">
         <w:r>
           <w:rPr>
             <w:rStyle w:val="Hyperlink"/>
@@ -319,7 +319,7 @@
           <w:rPr>
             <w:webHidden/>
           </w:rPr>
-          <w:instrText xml:space="preserve"> PAGEREF _Toc511990324 \h </w:instrText>
+          <w:instrText xml:space="preserve"> PAGEREF _Toc522544577 \h </w:instrText>
         </w:r>
         <w:r>
           <w:rPr>
@@ -356,7 +356,7 @@
           <w:sz w:val="22"/>
         </w:rPr>
       </w:pPr>
-      <w:hyperlink w:anchor="_Toc511990325" w:history="1">
+      <w:hyperlink w:anchor="_Toc522544578" w:history="1">
         <w:r>
           <w:rPr>
             <w:rStyle w:val="Hyperlink"/>
@@ -399,7 +399,7 @@
             <w:noProof/>
             <w:webHidden/>
           </w:rPr>
-          <w:instrText xml:space="preserve"> PAGEREF _Toc511990325 \h </w:instrText>
+          <w:instrText xml:space="preserve"> PAGEREF _Toc522544578 \h </w:instrText>
         </w:r>
         <w:r>
           <w:rPr>
@@ -440,7 +440,7 @@
           <w:sz w:val="22"/>
         </w:rPr>
       </w:pPr>
-      <w:hyperlink w:anchor="_Toc511990326" w:history="1">
+      <w:hyperlink w:anchor="_Toc522544579" w:history="1">
         <w:r>
           <w:rPr>
             <w:rStyle w:val="Hyperlink"/>
@@ -462,7 +462,7 @@
             <w:rStyle w:val="Hyperlink"/>
             <w:noProof/>
           </w:rPr>
-          <w:t>Accessing the Sage 300 2018.2 Upgrade Wizard</w:t>
+          <w:t>Accessing the Sage 300 2019.0 Upgrade Wizard</w:t>
         </w:r>
         <w:r>
           <w:rPr>
@@ -483,7 +483,7 @@
             <w:noProof/>
             <w:webHidden/>
           </w:rPr>
-          <w:instrText xml:space="preserve"> PAGEREF _Toc511990326 \h </w:instrText>
+          <w:instrText xml:space="preserve"> PAGEREF _Toc522544579 \h </w:instrText>
         </w:r>
         <w:r>
           <w:rPr>
@@ -524,7 +524,7 @@
           <w:sz w:val="22"/>
         </w:rPr>
       </w:pPr>
-      <w:hyperlink w:anchor="_Toc511990327" w:history="1">
+      <w:hyperlink w:anchor="_Toc522544580" w:history="1">
         <w:r>
           <w:rPr>
             <w:rStyle w:val="Hyperlink"/>
@@ -567,7 +567,7 @@
             <w:noProof/>
             <w:webHidden/>
           </w:rPr>
-          <w:instrText xml:space="preserve"> PAGEREF _Toc511990327 \h </w:instrText>
+          <w:instrText xml:space="preserve"> PAGEREF _Toc522544580 \h </w:instrText>
         </w:r>
         <w:r>
           <w:rPr>
@@ -605,7 +605,7 @@
           <w:rFonts w:asciiTheme="minorHAnsi" w:eastAsiaTheme="minorEastAsia" w:hAnsiTheme="minorHAnsi"/>
         </w:rPr>
       </w:pPr>
-      <w:hyperlink w:anchor="_Toc511990328" w:history="1">
+      <w:hyperlink w:anchor="_Toc522544581" w:history="1">
         <w:r>
           <w:rPr>
             <w:rStyle w:val="Hyperlink"/>
@@ -640,7 +640,7 @@
           <w:rPr>
             <w:webHidden/>
           </w:rPr>
-          <w:instrText xml:space="preserve"> PAGEREF _Toc511990328 \h </w:instrText>
+          <w:instrText xml:space="preserve"> PAGEREF _Toc522544581 \h </w:instrText>
         </w:r>
         <w:r>
           <w:rPr>
@@ -674,7 +674,7 @@
           <w:rFonts w:asciiTheme="minorHAnsi" w:eastAsiaTheme="minorEastAsia" w:hAnsiTheme="minorHAnsi"/>
         </w:rPr>
       </w:pPr>
-      <w:hyperlink w:anchor="_Toc511990329" w:history="1">
+      <w:hyperlink w:anchor="_Toc522544582" w:history="1">
         <w:r>
           <w:rPr>
             <w:rStyle w:val="Hyperlink"/>
@@ -709,7 +709,7 @@
           <w:rPr>
             <w:webHidden/>
           </w:rPr>
-          <w:instrText xml:space="preserve"> PAGEREF _Toc511990329 \h </w:instrText>
+          <w:instrText xml:space="preserve"> PAGEREF _Toc522544582 \h </w:instrText>
         </w:r>
         <w:r>
           <w:rPr>
@@ -743,7 +743,7 @@
           <w:rFonts w:asciiTheme="minorHAnsi" w:eastAsiaTheme="minorEastAsia" w:hAnsiTheme="minorHAnsi"/>
         </w:rPr>
       </w:pPr>
-      <w:hyperlink w:anchor="_Toc511990330" w:history="1">
+      <w:hyperlink w:anchor="_Toc522544583" w:history="1">
         <w:r>
           <w:rPr>
             <w:rStyle w:val="Hyperlink"/>
@@ -760,7 +760,7 @@
           <w:rPr>
             <w:rStyle w:val="Hyperlink"/>
           </w:rPr>
-          <w:t>Step 3 – Automatic Update of Source Code Files</w:t>
+          <w:t>Step 3 – Process the new ExternalContent folder (Automatic Process)</w:t>
         </w:r>
         <w:r>
           <w:rPr>
@@ -778,7 +778,7 @@
           <w:rPr>
             <w:webHidden/>
           </w:rPr>
-          <w:instrText xml:space="preserve"> PAGEREF _Toc511990330 \h </w:instrText>
+          <w:instrText xml:space="preserve"> PAGEREF _Toc522544583 \h </w:instrText>
         </w:r>
         <w:r>
           <w:rPr>
@@ -812,7 +812,7 @@
           <w:rFonts w:asciiTheme="minorHAnsi" w:eastAsiaTheme="minorEastAsia" w:hAnsiTheme="minorHAnsi"/>
         </w:rPr>
       </w:pPr>
-      <w:hyperlink w:anchor="_Toc511990331" w:history="1">
+      <w:hyperlink w:anchor="_Toc522544584" w:history="1">
         <w:r>
           <w:rPr>
             <w:rStyle w:val="Hyperlink"/>
@@ -829,7 +829,7 @@
           <w:rPr>
             <w:rStyle w:val="Hyperlink"/>
           </w:rPr>
-          <w:t>Step 4 – Update the Menu Details</w:t>
+          <w:t>Step 4 – Create and populate ‘aspnet_client’ folder (Manual Process)</w:t>
         </w:r>
         <w:r>
           <w:rPr>
@@ -847,7 +847,7 @@
           <w:rPr>
             <w:webHidden/>
           </w:rPr>
-          <w:instrText xml:space="preserve"> PAGEREF _Toc511990331 \h </w:instrText>
+          <w:instrText xml:space="preserve"> PAGEREF _Toc522544584 \h </w:instrText>
         </w:r>
         <w:r>
           <w:rPr>
@@ -881,7 +881,7 @@
           <w:rFonts w:asciiTheme="minorHAnsi" w:eastAsiaTheme="minorEastAsia" w:hAnsiTheme="minorHAnsi"/>
         </w:rPr>
       </w:pPr>
-      <w:hyperlink w:anchor="_Toc511990332" w:history="1">
+      <w:hyperlink w:anchor="_Toc522544585" w:history="1">
         <w:r>
           <w:rPr>
             <w:rStyle w:val="Hyperlink"/>
@@ -898,7 +898,7 @@
           <w:rPr>
             <w:rStyle w:val="Hyperlink"/>
           </w:rPr>
-          <w:t>Step 5 – Update the Web Project Post Build Event</w:t>
+          <w:t>Step 5 – Confirmation</w:t>
         </w:r>
         <w:r>
           <w:rPr>
@@ -916,7 +916,7 @@
           <w:rPr>
             <w:webHidden/>
           </w:rPr>
-          <w:instrText xml:space="preserve"> PAGEREF _Toc511990332 \h </w:instrText>
+          <w:instrText xml:space="preserve"> PAGEREF _Toc522544585 \h </w:instrText>
         </w:r>
         <w:r>
           <w:rPr>
@@ -950,7 +950,7 @@
           <w:rFonts w:asciiTheme="minorHAnsi" w:eastAsiaTheme="minorEastAsia" w:hAnsiTheme="minorHAnsi"/>
         </w:rPr>
       </w:pPr>
-      <w:hyperlink w:anchor="_Toc511990333" w:history="1">
+      <w:hyperlink w:anchor="_Toc522544586" w:history="1">
         <w:r>
           <w:rPr>
             <w:rStyle w:val="Hyperlink"/>
@@ -967,7 +967,7 @@
           <w:rPr>
             <w:rStyle w:val="Hyperlink"/>
           </w:rPr>
-          <w:t>Step 6 – Manual Update of Source Code Files</w:t>
+          <w:t>Step 6 – Recompile</w:t>
         </w:r>
         <w:r>
           <w:rPr>
@@ -985,7 +985,7 @@
           <w:rPr>
             <w:webHidden/>
           </w:rPr>
-          <w:instrText xml:space="preserve"> PAGEREF _Toc511990333 \h </w:instrText>
+          <w:instrText xml:space="preserve"> PAGEREF _Toc522544586 \h </w:instrText>
         </w:r>
         <w:r>
           <w:rPr>
@@ -1014,144 +1014,6 @@
     </w:p>
     <w:p>
       <w:pPr>
-        <w:pStyle w:val="TOC2"/>
-        <w:rPr>
-          <w:rFonts w:asciiTheme="minorHAnsi" w:eastAsiaTheme="minorEastAsia" w:hAnsiTheme="minorHAnsi"/>
-        </w:rPr>
-      </w:pPr>
-      <w:hyperlink w:anchor="_Toc511990334" w:history="1">
-        <w:r>
-          <w:rPr>
-            <w:rStyle w:val="Hyperlink"/>
-          </w:rPr>
-          <w:t>4.7</w:t>
-        </w:r>
-        <w:r>
-          <w:rPr>
-            <w:rFonts w:asciiTheme="minorHAnsi" w:eastAsiaTheme="minorEastAsia" w:hAnsiTheme="minorHAnsi"/>
-          </w:rPr>
-          <w:tab/>
-        </w:r>
-        <w:r>
-          <w:rPr>
-            <w:rStyle w:val="Hyperlink"/>
-          </w:rPr>
-          <w:t>Step 7 – Confirmation</w:t>
-        </w:r>
-        <w:r>
-          <w:rPr>
-            <w:webHidden/>
-          </w:rPr>
-          <w:tab/>
-        </w:r>
-        <w:r>
-          <w:rPr>
-            <w:webHidden/>
-          </w:rPr>
-          <w:fldChar w:fldCharType="begin"/>
-        </w:r>
-        <w:r>
-          <w:rPr>
-            <w:webHidden/>
-          </w:rPr>
-          <w:instrText xml:space="preserve"> PAGEREF _Toc511990334 \h </w:instrText>
-        </w:r>
-        <w:r>
-          <w:rPr>
-            <w:webHidden/>
-          </w:rPr>
-        </w:r>
-        <w:r>
-          <w:rPr>
-            <w:webHidden/>
-          </w:rPr>
-          <w:fldChar w:fldCharType="separate"/>
-        </w:r>
-        <w:r>
-          <w:rPr>
-            <w:webHidden/>
-          </w:rPr>
-          <w:t>14</w:t>
-        </w:r>
-        <w:r>
-          <w:rPr>
-            <w:webHidden/>
-          </w:rPr>
-          <w:fldChar w:fldCharType="end"/>
-        </w:r>
-      </w:hyperlink>
-    </w:p>
-    <w:p>
-      <w:pPr>
-        <w:pStyle w:val="TOC2"/>
-        <w:rPr>
-          <w:rFonts w:asciiTheme="minorHAnsi" w:eastAsiaTheme="minorEastAsia" w:hAnsiTheme="minorHAnsi"/>
-        </w:rPr>
-      </w:pPr>
-      <w:hyperlink w:anchor="_Toc511990335" w:history="1">
-        <w:r>
-          <w:rPr>
-            <w:rStyle w:val="Hyperlink"/>
-          </w:rPr>
-          <w:t>4.8</w:t>
-        </w:r>
-        <w:r>
-          <w:rPr>
-            <w:rFonts w:asciiTheme="minorHAnsi" w:eastAsiaTheme="minorEastAsia" w:hAnsiTheme="minorHAnsi"/>
-          </w:rPr>
-          <w:tab/>
-        </w:r>
-        <w:r>
-          <w:rPr>
-            <w:rStyle w:val="Hyperlink"/>
-          </w:rPr>
-          <w:t>Step 8 – Recompile</w:t>
-        </w:r>
-        <w:r>
-          <w:rPr>
-            <w:webHidden/>
-          </w:rPr>
-          <w:tab/>
-        </w:r>
-        <w:r>
-          <w:rPr>
-            <w:webHidden/>
-          </w:rPr>
-          <w:fldChar w:fldCharType="begin"/>
-        </w:r>
-        <w:r>
-          <w:rPr>
-            <w:webHidden/>
-          </w:rPr>
-          <w:instrText xml:space="preserve"> PAGEREF _Toc511990335 \h </w:instrText>
-        </w:r>
-        <w:r>
-          <w:rPr>
-            <w:webHidden/>
-          </w:rPr>
-        </w:r>
-        <w:r>
-          <w:rPr>
-            <w:webHidden/>
-          </w:rPr>
-          <w:fldChar w:fldCharType="separate"/>
-        </w:r>
-        <w:r>
-          <w:rPr>
-            <w:webHidden/>
-          </w:rPr>
-          <w:t>15</w:t>
-        </w:r>
-        <w:r>
-          <w:rPr>
-            <w:webHidden/>
-          </w:rPr>
-          <w:fldChar w:fldCharType="end"/>
-        </w:r>
-      </w:hyperlink>
-    </w:p>
-    <w:p>
-      <w:pPr>
         <w:pStyle w:val="TOC1"/>
         <w:rPr>
           <w:rFonts w:asciiTheme="minorHAnsi" w:eastAsiaTheme="minorEastAsia" w:hAnsiTheme="minorHAnsi"/>
@@ -1160,7 +1022,7 @@
           <w:sz w:val="22"/>
         </w:rPr>
       </w:pPr>
-      <w:hyperlink w:anchor="_Toc511990336" w:history="1">
+      <w:hyperlink w:anchor="_Toc522544587" w:history="1">
         <w:r>
           <w:rPr>
             <w:rStyle w:val="Hyperlink"/>
@@ -1203,7 +1065,7 @@
             <w:noProof/>
             <w:webHidden/>
           </w:rPr>
-          <w:instrText xml:space="preserve"> PAGEREF _Toc511990336 \h </w:instrText>
+          <w:instrText xml:space="preserve"> PAGEREF _Toc522544587 \h </w:instrText>
         </w:r>
         <w:r>
           <w:rPr>
@@ -1223,7 +1085,7 @@
             <w:noProof/>
             <w:webHidden/>
           </w:rPr>
-          <w:t>16</w:t>
+          <w:t>14</w:t>
         </w:r>
         <w:r>
           <w:rPr>
@@ -1244,7 +1106,7 @@
           <w:sz w:val="22"/>
         </w:rPr>
       </w:pPr>
-      <w:hyperlink w:anchor="_Toc511990337" w:history="1">
+      <w:hyperlink w:anchor="_Toc522544588" w:history="1">
         <w:r>
           <w:rPr>
             <w:rStyle w:val="Hyperlink"/>
@@ -1287,7 +1149,7 @@
             <w:noProof/>
             <w:webHidden/>
           </w:rPr>
-          <w:instrText xml:space="preserve"> PAGEREF _Toc511990337 \h </w:instrText>
+          <w:instrText xml:space="preserve"> PAGEREF _Toc522544588 \h </w:instrText>
         </w:r>
         <w:r>
           <w:rPr>
@@ -1307,7 +1169,7 @@
             <w:noProof/>
             <w:webHidden/>
           </w:rPr>
-          <w:t>17</w:t>
+          <w:t>15</w:t>
         </w:r>
         <w:r>
           <w:rPr>
@@ -1328,7 +1190,7 @@
         <w:fldChar w:fldCharType="end"/>
       </w:r>
       <w:bookmarkStart w:id="0" w:name="_Toc440376140"/>
-      <w:bookmarkStart w:id="1" w:name="_Toc511990323"/>
+      <w:bookmarkStart w:id="1" w:name="_Toc522544576"/>
       <w:r>
         <w:t>O</w:t>
       </w:r>
@@ -1682,25 +1544,7 @@
         <w:rPr>
           <w:rStyle w:val="SAGETextBoldListItem"/>
         </w:rPr>
-        <w:t>Automatic source code updates</w:t>
-      </w:r>
-    </w:p>
-    <w:p>
-      <w:pPr>
-        <w:pStyle w:val="SAGEBullet1"/>
-        <w:numPr>
-          <w:ilvl w:val="1"/>
-          <w:numId w:val="36"/>
-        </w:numPr>
-        <w:rPr>
-          <w:rStyle w:val="SAGETextBoldListItem"/>
-        </w:rPr>
-      </w:pPr>
-      <w:r>
-        <w:rPr>
-          <w:rStyle w:val="SAGETextBoldListItem"/>
-        </w:rPr>
-        <w:t>Modify BundleRegistration.cs to use Bundle instead of ScriptBundle</w:t>
+        <w:t>Process the new ExternalContent Folder</w:t>
       </w:r>
     </w:p>
     <w:p>
@@ -1718,55 +1562,7 @@
         <w:rPr>
           <w:rStyle w:val="SAGETextBoldListItem"/>
         </w:rPr>
-        <w:t>Update the Menu Details</w:t>
-      </w:r>
-    </w:p>
-    <w:p>
-      <w:pPr>
-        <w:pStyle w:val="SAGEBullet1"/>
-        <w:numPr>
-          <w:ilvl w:val="0"/>
-          <w:numId w:val="36"/>
-        </w:numPr>
-        <w:rPr>
-          <w:rStyle w:val="SAGETextBoldListItem"/>
-        </w:rPr>
-      </w:pPr>
-      <w:r>
-        <w:rPr>
-          <w:rStyle w:val="SAGETextBoldListItem"/>
-        </w:rPr>
-        <w:t xml:space="preserve">Update the Web </w:t>
-      </w:r>
-      <w:r>
-        <w:rPr>
-          <w:rStyle w:val="SAGETextBoldListItem"/>
-        </w:rPr>
-        <w:t>Project</w:t>
-      </w:r>
-      <w:r>
-        <w:rPr>
-          <w:rStyle w:val="SAGETextBoldListItem"/>
-        </w:rPr>
-        <w:t xml:space="preserve"> Post-Build Event</w:t>
-      </w:r>
-    </w:p>
-    <w:p>
-      <w:pPr>
-        <w:pStyle w:val="SAGEBullet1"/>
-        <w:numPr>
-          <w:ilvl w:val="0"/>
-          <w:numId w:val="36"/>
-        </w:numPr>
-        <w:rPr>
-          <w:rStyle w:val="SAGETextBoldListItem"/>
-        </w:rPr>
-      </w:pPr>
-      <w:r>
-        <w:rPr>
-          <w:rStyle w:val="SAGETextBoldListItem"/>
-        </w:rPr>
-        <w:t>Manual source code updates</w:t>
+        <w:t>Create and Populate ‘aspnet_client’ Folder</w:t>
       </w:r>
     </w:p>
     <w:p>
@@ -1782,7 +1578,7 @@
       <w:pPr>
         <w:pStyle w:val="SAGEHeading2"/>
       </w:pPr>
-      <w:bookmarkStart w:id="2" w:name="_Toc511990324"/>
+      <w:bookmarkStart w:id="2" w:name="_Toc522544577"/>
       <w:r>
         <w:t>Required Version of Sage 300</w:t>
       </w:r>
@@ -1855,7 +1651,7 @@
         <w:pStyle w:val="SAGEHeading1"/>
         <w:framePr w:wrap="around"/>
       </w:pPr>
-      <w:bookmarkStart w:id="3" w:name="_Toc511990325"/>
+      <w:bookmarkStart w:id="3" w:name="_Toc522544578"/>
       <w:r>
         <w:lastRenderedPageBreak/>
         <w:t>Install</w:t>
@@ -1888,10 +1684,10 @@
         <w:t>7</w:t>
       </w:r>
       <w:r>
-        <w:t xml:space="preserve"> and is compatible with Visual Studio 2013</w:t>
-      </w:r>
-      <w:r>
-        <w:t>, 2015 and 2017</w:t>
+        <w:t xml:space="preserve"> and is compatible with </w:t>
+      </w:r>
+      <w:r>
+        <w:t>Visual Studio 2017</w:t>
       </w:r>
       <w:r>
         <w:t>.</w:t>
@@ -2004,7 +1800,7 @@
         </w:numPr>
       </w:pPr>
       <w:bookmarkStart w:id="4" w:name="_Toc453606102"/>
-      <w:bookmarkStart w:id="5" w:name="_Toc511990326"/>
+      <w:bookmarkStart w:id="5" w:name="_Toc522544579"/>
       <w:r>
         <w:lastRenderedPageBreak/>
         <w:t>Accessing</w:t>
@@ -2013,13 +1809,16 @@
         <w:t xml:space="preserve"> the Sage 300 </w:t>
       </w:r>
       <w:r>
-        <w:t>2018</w:t>
+        <w:t>201</w:t>
+      </w:r>
+      <w:r>
+        <w:t>9</w:t>
       </w:r>
       <w:r>
         <w:t>.</w:t>
       </w:r>
       <w:r>
-        <w:t>2</w:t>
+        <w:t>0</w:t>
       </w:r>
       <w:r>
         <w:t xml:space="preserve"> </w:t>
@@ -2135,14 +1934,11 @@
         <w:pStyle w:val="SAGEBodyText"/>
       </w:pPr>
       <w:r>
-        <w:rPr>
-          <w:noProof/>
-        </w:rPr>
         <w:drawing>
-          <wp:inline distT="0" distB="0" distL="0" distR="0" wp14:anchorId="6B2F2001" wp14:editId="7718EC5E">
-            <wp:extent cx="3620005" cy="5620534"/>
-            <wp:effectExtent l="0" t="0" r="0" b="0"/>
-            <wp:docPr id="11" name="Picture 11"/>
+          <wp:inline distT="0" distB="0" distL="0" distR="0" wp14:anchorId="0C416056" wp14:editId="431967F5">
+            <wp:extent cx="3648584" cy="5391902"/>
+            <wp:effectExtent l="0" t="0" r="9525" b="0"/>
+            <wp:docPr id="1" name="Picture 1"/>
             <wp:cNvGraphicFramePr>
               <a:graphicFrameLocks xmlns:a="http://schemas.openxmlformats.org/drawingml/2006/main" noChangeAspect="1"/>
             </wp:cNvGraphicFramePr>
@@ -2150,17 +1946,11 @@
               <a:graphicData uri="http://schemas.openxmlformats.org/drawingml/2006/picture">
                 <pic:pic xmlns:pic="http://schemas.openxmlformats.org/drawingml/2006/picture">
                   <pic:nvPicPr>
-                    <pic:cNvPr id="11" name="2019_0.png"/>
+                    <pic:cNvPr id="1" name=""/>
                     <pic:cNvPicPr/>
                   </pic:nvPicPr>
                   <pic:blipFill>
-                    <a:blip r:embed="rId10">
-                      <a:extLst>
-                        <a:ext uri="{28A0092B-C50C-407E-A947-70E740481C1C}">
-                          <a14:useLocalDpi xmlns:a14="http://schemas.microsoft.com/office/drawing/2010/main" val="0"/>
-                        </a:ext>
-                      </a:extLst>
-                    </a:blip>
+                    <a:blip r:embed="rId10"/>
                     <a:stretch>
                       <a:fillRect/>
                     </a:stretch>
@@ -2168,7 +1958,7 @@
                   <pic:spPr>
                     <a:xfrm>
                       <a:off x="0" y="0"/>
-                      <a:ext cx="3620005" cy="5620534"/>
+                      <a:ext cx="3648584" cy="5391902"/>
                     </a:xfrm>
                     <a:prstGeom prst="rect">
                       <a:avLst/>
@@ -2202,7 +1992,7 @@
         </w:numPr>
       </w:pPr>
       <w:bookmarkStart w:id="6" w:name="_Toc440882986"/>
-      <w:bookmarkStart w:id="7" w:name="_Toc511990327"/>
+      <w:bookmarkStart w:id="7" w:name="_Toc522544580"/>
       <w:r>
         <w:lastRenderedPageBreak/>
         <w:t xml:space="preserve">Using </w:t>
@@ -2225,10 +2015,10 @@
           <w:noProof/>
         </w:rPr>
         <w:drawing>
-          <wp:inline distT="0" distB="0" distL="0" distR="0" wp14:anchorId="1F80C013" wp14:editId="35CFD91A">
-            <wp:extent cx="4407607" cy="5258534"/>
-            <wp:effectExtent l="0" t="0" r="0" b="0"/>
-            <wp:docPr id="5" name="Picture 5"/>
+          <wp:inline distT="0" distB="0" distL="0" distR="0" wp14:anchorId="2E1C9640" wp14:editId="19BCE533">
+            <wp:extent cx="4467225" cy="5334000"/>
+            <wp:effectExtent l="0" t="0" r="9525" b="0"/>
+            <wp:docPr id="7" name="Picture 7"/>
             <wp:cNvGraphicFramePr>
               <a:graphicFrameLocks xmlns:a="http://schemas.openxmlformats.org/drawingml/2006/main" noChangeAspect="1"/>
             </wp:cNvGraphicFramePr>
@@ -2236,17 +2026,11 @@
               <a:graphicData uri="http://schemas.openxmlformats.org/drawingml/2006/picture">
                 <pic:pic xmlns:pic="http://schemas.openxmlformats.org/drawingml/2006/picture">
                   <pic:nvPicPr>
-                    <pic:cNvPr id="5" name="upgradewiz2.png"/>
+                    <pic:cNvPr id="1" name=""/>
                     <pic:cNvPicPr/>
                   </pic:nvPicPr>
                   <pic:blipFill>
-                    <a:blip r:embed="rId11">
-                      <a:extLst>
-                        <a:ext uri="{28A0092B-C50C-407E-A947-70E740481C1C}">
-                          <a14:useLocalDpi xmlns:a14="http://schemas.microsoft.com/office/drawing/2010/main" val="0"/>
-                        </a:ext>
-                      </a:extLst>
-                    </a:blip>
+                    <a:blip r:embed="rId11"/>
                     <a:stretch>
                       <a:fillRect/>
                     </a:stretch>
@@ -2254,7 +2038,7 @@
                   <pic:spPr>
                     <a:xfrm>
                       <a:off x="0" y="0"/>
-                      <a:ext cx="4407607" cy="5258534"/>
+                      <a:ext cx="4467225" cy="5334000"/>
                     </a:xfrm>
                     <a:prstGeom prst="rect">
                       <a:avLst/>
@@ -2355,7 +2139,7 @@
         </w:numPr>
         <w:ind w:left="734" w:hanging="734"/>
       </w:pPr>
-      <w:bookmarkStart w:id="8" w:name="_Toc511990328"/>
+      <w:bookmarkStart w:id="8" w:name="_Toc522544581"/>
       <w:r>
         <w:lastRenderedPageBreak/>
         <w:t>Step 1 – Synchronize Web Files</w:t>
@@ -2519,7 +2303,7 @@
         </w:numPr>
         <w:ind w:left="734" w:hanging="734"/>
       </w:pPr>
-      <w:bookmarkStart w:id="9" w:name="_Toc511990329"/>
+      <w:bookmarkStart w:id="9" w:name="_Toc522544582"/>
       <w:r>
         <w:lastRenderedPageBreak/>
         <w:t xml:space="preserve">Step 2 – </w:t>
@@ -2543,10 +2327,10 @@
           <w:noProof/>
         </w:rPr>
         <w:drawing>
-          <wp:inline distT="0" distB="0" distL="0" distR="0" wp14:anchorId="1C2AC662" wp14:editId="5EB6DA56">
-            <wp:extent cx="4417168" cy="5258534"/>
-            <wp:effectExtent l="0" t="0" r="2540" b="0"/>
-            <wp:docPr id="9" name="Picture 9"/>
+          <wp:inline distT="0" distB="0" distL="0" distR="0" wp14:anchorId="43091619" wp14:editId="4EA18BFB">
+            <wp:extent cx="4476750" cy="5314950"/>
+            <wp:effectExtent l="0" t="0" r="0" b="0"/>
+            <wp:docPr id="10" name="Picture 10"/>
             <wp:cNvGraphicFramePr>
               <a:graphicFrameLocks xmlns:a="http://schemas.openxmlformats.org/drawingml/2006/main" noChangeAspect="1"/>
             </wp:cNvGraphicFramePr>
@@ -2554,17 +2338,11 @@
               <a:graphicData uri="http://schemas.openxmlformats.org/drawingml/2006/picture">
                 <pic:pic xmlns:pic="http://schemas.openxmlformats.org/drawingml/2006/picture">
                   <pic:nvPicPr>
-                    <pic:cNvPr id="9" name="upgradewiz4.png"/>
+                    <pic:cNvPr id="1" name=""/>
                     <pic:cNvPicPr/>
                   </pic:nvPicPr>
                   <pic:blipFill>
-                    <a:blip r:embed="rId13">
-                      <a:extLst>
-                        <a:ext uri="{28A0092B-C50C-407E-A947-70E740481C1C}">
-                          <a14:useLocalDpi xmlns:a14="http://schemas.microsoft.com/office/drawing/2010/main" val="0"/>
-                        </a:ext>
-                      </a:extLst>
-                    </a:blip>
+                    <a:blip r:embed="rId13"/>
                     <a:stretch>
                       <a:fillRect/>
                     </a:stretch>
@@ -2572,7 +2350,7 @@
                   <pic:spPr>
                     <a:xfrm>
                       <a:off x="0" y="0"/>
-                      <a:ext cx="4417168" cy="5258534"/>
+                      <a:ext cx="4476750" cy="5314950"/>
                     </a:xfrm>
                     <a:prstGeom prst="rect">
                       <a:avLst/>
@@ -2636,25 +2414,16 @@
       <w:pPr>
         <w:pStyle w:val="SAGEHeading2"/>
       </w:pPr>
-      <w:bookmarkStart w:id="10" w:name="_Toc511990330"/>
+      <w:bookmarkStart w:id="10" w:name="_Toc522544583"/>
       <w:r>
         <w:lastRenderedPageBreak/>
         <w:t xml:space="preserve">Step 3 – </w:t>
       </w:r>
       <w:r>
-        <w:t xml:space="preserve">Automatic </w:t>
-      </w:r>
-      <w:r>
-        <w:t xml:space="preserve">Update </w:t>
-      </w:r>
-      <w:r>
-        <w:t>of</w:t>
-      </w:r>
-      <w:r>
-        <w:t xml:space="preserve"> </w:t>
-      </w:r>
-      <w:r>
-        <w:t>Source Code Files</w:t>
+        <w:t>Process the new ExternalContent folder</w:t>
+      </w:r>
+      <w:r>
+        <w:t xml:space="preserve"> (Automatic Process)</w:t>
       </w:r>
       <w:bookmarkEnd w:id="10"/>
     </w:p>
@@ -2672,10 +2441,10 @@
           <w:noProof/>
         </w:rPr>
         <w:drawing>
-          <wp:inline distT="0" distB="0" distL="0" distR="0" wp14:anchorId="717DE92B" wp14:editId="062B6094">
-            <wp:extent cx="4426730" cy="5258534"/>
+          <wp:inline distT="0" distB="0" distL="0" distR="0" wp14:anchorId="70A0C8FA" wp14:editId="634B1A86">
+            <wp:extent cx="4457700" cy="5295900"/>
             <wp:effectExtent l="0" t="0" r="0" b="0"/>
-            <wp:docPr id="18" name="Picture 18"/>
+            <wp:docPr id="12" name="Picture 12"/>
             <wp:cNvGraphicFramePr>
               <a:graphicFrameLocks xmlns:a="http://schemas.openxmlformats.org/drawingml/2006/main" noChangeAspect="1"/>
             </wp:cNvGraphicFramePr>
@@ -2683,17 +2452,11 @@
               <a:graphicData uri="http://schemas.openxmlformats.org/drawingml/2006/picture">
                 <pic:pic xmlns:pic="http://schemas.openxmlformats.org/drawingml/2006/picture">
                   <pic:nvPicPr>
-                    <pic:cNvPr id="18" name="upgradewiz5.png"/>
+                    <pic:cNvPr id="1" name=""/>
                     <pic:cNvPicPr/>
                   </pic:nvPicPr>
                   <pic:blipFill>
-                    <a:blip r:embed="rId14">
-                      <a:extLst>
-                        <a:ext uri="{28A0092B-C50C-407E-A947-70E740481C1C}">
-                          <a14:useLocalDpi xmlns:a14="http://schemas.microsoft.com/office/drawing/2010/main" val="0"/>
-                        </a:ext>
-                      </a:extLst>
-                    </a:blip>
+                    <a:blip r:embed="rId14"/>
                     <a:stretch>
                       <a:fillRect/>
                     </a:stretch>
@@ -2701,7 +2464,7 @@
                   <pic:spPr>
                     <a:xfrm>
                       <a:off x="0" y="0"/>
-                      <a:ext cx="4426730" cy="5258534"/>
+                      <a:ext cx="4457700" cy="5295900"/>
                     </a:xfrm>
                     <a:prstGeom prst="rect">
                       <a:avLst/>
@@ -2773,7 +2536,7 @@
         </w:numPr>
         <w:ind w:left="734" w:hanging="734"/>
       </w:pPr>
-      <w:bookmarkStart w:id="11" w:name="_Toc511990331"/>
+      <w:bookmarkStart w:id="11" w:name="_Toc522544584"/>
       <w:r>
         <w:lastRenderedPageBreak/>
         <w:t>S</w:t>
@@ -2788,7 +2551,10 @@
         <w:t xml:space="preserve"> – </w:t>
       </w:r>
       <w:r>
-        <w:t>Update the Menu Details</w:t>
+        <w:t>Create and populate ‘aspnet_client’ folder</w:t>
+      </w:r>
+      <w:r>
+        <w:t xml:space="preserve"> (Manual Process)</w:t>
       </w:r>
       <w:bookmarkEnd w:id="11"/>
     </w:p>
@@ -2806,10 +2572,10 @@
           <w:noProof/>
         </w:rPr>
         <w:drawing>
-          <wp:inline distT="0" distB="0" distL="0" distR="0" wp14:anchorId="3BC0EFF4" wp14:editId="76DCA7BE">
-            <wp:extent cx="4417168" cy="5258534"/>
-            <wp:effectExtent l="0" t="0" r="2540" b="0"/>
-            <wp:docPr id="19" name="Picture 19"/>
+          <wp:inline distT="0" distB="0" distL="0" distR="0" wp14:anchorId="5690B2A7" wp14:editId="0822A6FC">
+            <wp:extent cx="4495800" cy="5343525"/>
+            <wp:effectExtent l="0" t="0" r="0" b="9525"/>
+            <wp:docPr id="15" name="Picture 15"/>
             <wp:cNvGraphicFramePr>
               <a:graphicFrameLocks xmlns:a="http://schemas.openxmlformats.org/drawingml/2006/main" noChangeAspect="1"/>
             </wp:cNvGraphicFramePr>
@@ -2817,17 +2583,11 @@
               <a:graphicData uri="http://schemas.openxmlformats.org/drawingml/2006/picture">
                 <pic:pic xmlns:pic="http://schemas.openxmlformats.org/drawingml/2006/picture">
                   <pic:nvPicPr>
-                    <pic:cNvPr id="19" name="upgradewiz6.png"/>
+                    <pic:cNvPr id="1" name=""/>
                     <pic:cNvPicPr/>
                   </pic:nvPicPr>
                   <pic:blipFill>
-                    <a:blip r:embed="rId15">
-                      <a:extLst>
-                        <a:ext uri="{28A0092B-C50C-407E-A947-70E740481C1C}">
-                          <a14:useLocalDpi xmlns:a14="http://schemas.microsoft.com/office/drawing/2010/main" val="0"/>
-                        </a:ext>
-                      </a:extLst>
-                    </a:blip>
+                    <a:blip r:embed="rId15"/>
                     <a:stretch>
                       <a:fillRect/>
                     </a:stretch>
@@ -2835,7 +2595,7 @@
                   <pic:spPr>
                     <a:xfrm>
                       <a:off x="0" y="0"/>
-                      <a:ext cx="4417168" cy="5258534"/>
+                      <a:ext cx="4495800" cy="5343525"/>
                     </a:xfrm>
                     <a:prstGeom prst="rect">
                       <a:avLst/>
@@ -2904,10 +2664,13 @@
         </w:numPr>
         <w:ind w:left="734" w:hanging="734"/>
       </w:pPr>
-      <w:bookmarkStart w:id="12" w:name="_Toc511990332"/>
+      <w:bookmarkStart w:id="12" w:name="_Toc522544585"/>
       <w:r>
         <w:lastRenderedPageBreak/>
-        <w:t>Step 5 – Update the Web Project Post Build Event</w:t>
+        <w:t xml:space="preserve">Step 5 – </w:t>
+      </w:r>
+      <w:r>
+        <w:t>Confirmation</w:t>
       </w:r>
       <w:bookmarkEnd w:id="12"/>
     </w:p>
@@ -2925,10 +2688,10 @@
           <w:noProof/>
         </w:rPr>
         <w:drawing>
-          <wp:inline distT="0" distB="0" distL="0" distR="0" wp14:anchorId="7AA3859E" wp14:editId="66248727">
-            <wp:extent cx="4410691" cy="5249008"/>
-            <wp:effectExtent l="0" t="0" r="9525" b="8890"/>
-            <wp:docPr id="3" name="Picture 3"/>
+          <wp:inline distT="0" distB="0" distL="0" distR="0" wp14:anchorId="2BDF7632" wp14:editId="36C614E3">
+            <wp:extent cx="4467225" cy="5314950"/>
+            <wp:effectExtent l="0" t="0" r="9525" b="0"/>
+            <wp:docPr id="16" name="Picture 16"/>
             <wp:cNvGraphicFramePr>
               <a:graphicFrameLocks xmlns:a="http://schemas.openxmlformats.org/drawingml/2006/main" noChangeAspect="1"/>
             </wp:cNvGraphicFramePr>
@@ -2936,17 +2699,11 @@
               <a:graphicData uri="http://schemas.openxmlformats.org/drawingml/2006/picture">
                 <pic:pic xmlns:pic="http://schemas.openxmlformats.org/drawingml/2006/picture">
                   <pic:nvPicPr>
-                    <pic:cNvPr id="3" name="Step5.PNG"/>
+                    <pic:cNvPr id="1" name=""/>
                     <pic:cNvPicPr/>
                   </pic:nvPicPr>
                   <pic:blipFill>
-                    <a:blip r:embed="rId16">
-                      <a:extLst>
-                        <a:ext uri="{28A0092B-C50C-407E-A947-70E740481C1C}">
-                          <a14:useLocalDpi xmlns:a14="http://schemas.microsoft.com/office/drawing/2010/main" val="0"/>
-                        </a:ext>
-                      </a:extLst>
-                    </a:blip>
+                    <a:blip r:embed="rId16"/>
                     <a:stretch>
                       <a:fillRect/>
                     </a:stretch>
@@ -2954,7 +2711,7 @@
                   <pic:spPr>
                     <a:xfrm>
                       <a:off x="0" y="0"/>
-                      <a:ext cx="4410691" cy="5249008"/>
+                      <a:ext cx="4467225" cy="5314950"/>
                     </a:xfrm>
                     <a:prstGeom prst="rect">
                       <a:avLst/>
@@ -2977,16 +2734,24 @@
         <w:pStyle w:val="SAGEBodyText"/>
       </w:pPr>
       <w:r>
+        <w:t>The solution and projects are ready to be upgraded.</w:t>
+      </w:r>
+    </w:p>
+    <w:p>
+      <w:pPr>
+        <w:pStyle w:val="SAGEBodyText"/>
+      </w:pPr>
+      <w:r>
         <w:t xml:space="preserve">Click </w:t>
       </w:r>
       <w:r>
         <w:rPr>
           <w:rStyle w:val="SAGETextUI"/>
         </w:rPr>
-        <w:t>Next</w:t>
-      </w:r>
-      <w:r>
-        <w:t xml:space="preserve"> to proceed or </w:t>
+        <w:t>Upgrade</w:t>
+      </w:r>
+      <w:r>
+        <w:t xml:space="preserve"> to upgrade the solution and projects or </w:t>
       </w:r>
       <w:r>
         <w:rPr>
@@ -2997,11 +2762,9 @@
       <w:r>
         <w:t xml:space="preserve"> to go back to the previous step.</w:t>
       </w:r>
-    </w:p>
-    <w:p>
-      <w:pPr>
-        <w:pStyle w:val="SAGEBodyText"/>
-      </w:pPr>
+      <w:r>
+        <w:t xml:space="preserve"> </w:t>
+      </w:r>
     </w:p>
     <w:p>
       <w:pPr>
@@ -3026,7 +2789,7 @@
         </w:numPr>
         <w:ind w:left="734" w:hanging="734"/>
       </w:pPr>
-      <w:bookmarkStart w:id="13" w:name="_Toc511990333"/>
+      <w:bookmarkStart w:id="13" w:name="_Toc522544586"/>
       <w:r>
         <w:lastRenderedPageBreak/>
         <w:t xml:space="preserve">Step </w:t>
@@ -3035,10 +2798,7 @@
         <w:t>6</w:t>
       </w:r>
       <w:r>
-        <w:t xml:space="preserve"> – </w:t>
-      </w:r>
-      <w:r>
-        <w:t>Manual Update of Source Code Files</w:t>
+        <w:t xml:space="preserve"> – Recompile</w:t>
       </w:r>
       <w:bookmarkEnd w:id="13"/>
     </w:p>
@@ -3056,10 +2816,10 @@
           <w:noProof/>
         </w:rPr>
         <w:drawing>
-          <wp:inline distT="0" distB="0" distL="0" distR="0" wp14:anchorId="7F8A3134" wp14:editId="4A95C8B4">
-            <wp:extent cx="4401163" cy="5258533"/>
-            <wp:effectExtent l="0" t="0" r="0" b="0"/>
-            <wp:docPr id="2" name="Picture 2"/>
+          <wp:inline distT="0" distB="0" distL="0" distR="0" wp14:anchorId="27B8B144" wp14:editId="737534D9">
+            <wp:extent cx="4476750" cy="5305425"/>
+            <wp:effectExtent l="0" t="0" r="0" b="9525"/>
+            <wp:docPr id="17" name="Picture 17"/>
             <wp:cNvGraphicFramePr>
               <a:graphicFrameLocks xmlns:a="http://schemas.openxmlformats.org/drawingml/2006/main" noChangeAspect="1"/>
             </wp:cNvGraphicFramePr>
@@ -3067,17 +2827,11 @@
               <a:graphicData uri="http://schemas.openxmlformats.org/drawingml/2006/picture">
                 <pic:pic xmlns:pic="http://schemas.openxmlformats.org/drawingml/2006/picture">
                   <pic:nvPicPr>
-                    <pic:cNvPr id="19" name="upgradewiz6.png"/>
+                    <pic:cNvPr id="1" name=""/>
                     <pic:cNvPicPr/>
                   </pic:nvPicPr>
                   <pic:blipFill>
-                    <a:blip r:embed="rId17">
-                      <a:extLst>
-                        <a:ext uri="{28A0092B-C50C-407E-A947-70E740481C1C}">
-                          <a14:useLocalDpi xmlns:a14="http://schemas.microsoft.com/office/drawing/2010/main" val="0"/>
-                        </a:ext>
-                      </a:extLst>
-                    </a:blip>
+                    <a:blip r:embed="rId17"/>
                     <a:stretch>
                       <a:fillRect/>
                     </a:stretch>
@@ -3085,7 +2839,7 @@
                   <pic:spPr>
                     <a:xfrm>
                       <a:off x="0" y="0"/>
-                      <a:ext cx="4401163" cy="5258533"/>
+                      <a:ext cx="4476750" cy="5305425"/>
                     </a:xfrm>
                     <a:prstGeom prst="rect">
                       <a:avLst/>
@@ -3097,282 +2851,8 @@
           </wp:inline>
         </w:drawing>
       </w:r>
-    </w:p>
-    <w:p>
-      <w:pPr>
-        <w:pStyle w:val="SAGEBodyText"/>
-      </w:pPr>
-    </w:p>
-    <w:p>
-      <w:pPr>
-        <w:pStyle w:val="SAGEBodyText"/>
-      </w:pPr>
-      <w:r>
-        <w:t>This is simply an informational page.</w:t>
-      </w:r>
-    </w:p>
-    <w:p>
-      <w:pPr>
-        <w:pStyle w:val="SAGEBodyText"/>
-      </w:pPr>
-      <w:r>
-        <w:t xml:space="preserve">Click </w:t>
-      </w:r>
-      <w:r>
-        <w:rPr>
-          <w:rStyle w:val="SAGETextUI"/>
-        </w:rPr>
-        <w:t>Next</w:t>
-      </w:r>
-      <w:r>
-        <w:t xml:space="preserve"> to proceed or </w:t>
-      </w:r>
-      <w:r>
-        <w:rPr>
-          <w:rStyle w:val="SAGETextUI"/>
-        </w:rPr>
-        <w:t>Back</w:t>
-      </w:r>
-      <w:r>
-        <w:t xml:space="preserve"> to go back to the previous step.</w:t>
-      </w:r>
-    </w:p>
-    <w:p>
-      <w:pPr>
-        <w:pStyle w:val="SAGEBodyText"/>
-      </w:pPr>
-    </w:p>
-    <w:p>
-      <w:pPr>
-        <w:pStyle w:val="SAGEBodyText"/>
-      </w:pPr>
-    </w:p>
-    <w:p>
-      <w:pPr>
-        <w:spacing w:after="200" w:line="0" w:lineRule="auto"/>
-        <w:rPr>
-          <w:b/>
-          <w:color w:val="2E3456"/>
-          <w:sz w:val="30"/>
-          <w:lang w:val="en-US"/>
-        </w:rPr>
-      </w:pPr>
-      <w:r>
-        <w:br w:type="page"/>
-      </w:r>
-    </w:p>
-    <w:p>
-      <w:pPr>
-        <w:pStyle w:val="SAGEHeading2"/>
-        <w:numPr>
-          <w:ilvl w:val="1"/>
-          <w:numId w:val="35"/>
-        </w:numPr>
-        <w:ind w:left="734" w:hanging="734"/>
-      </w:pPr>
-      <w:bookmarkStart w:id="14" w:name="_Toc511990334"/>
-      <w:r>
-        <w:lastRenderedPageBreak/>
-        <w:t>Step 7 – Confirmation</w:t>
-      </w:r>
+      <w:bookmarkStart w:id="14" w:name="_GoBack"/>
       <w:bookmarkEnd w:id="14"/>
-    </w:p>
-    <w:p>
-      <w:pPr>
-        <w:pStyle w:val="SAGEBodyText"/>
-      </w:pPr>
-    </w:p>
-    <w:p>
-      <w:pPr>
-        <w:pStyle w:val="SAGEBodyText"/>
-      </w:pPr>
-      <w:r>
-        <w:rPr>
-          <w:noProof/>
-        </w:rPr>
-        <w:drawing>
-          <wp:inline distT="0" distB="0" distL="0" distR="0" wp14:anchorId="3CDC5213" wp14:editId="08422BC3">
-            <wp:extent cx="4401163" cy="5249006"/>
-            <wp:effectExtent l="0" t="0" r="0" b="8890"/>
-            <wp:docPr id="4" name="Picture 4"/>
-            <wp:cNvGraphicFramePr>
-              <a:graphicFrameLocks xmlns:a="http://schemas.openxmlformats.org/drawingml/2006/main" noChangeAspect="1"/>
-            </wp:cNvGraphicFramePr>
-            <a:graphic xmlns:a="http://schemas.openxmlformats.org/drawingml/2006/main">
-              <a:graphicData uri="http://schemas.openxmlformats.org/drawingml/2006/picture">
-                <pic:pic xmlns:pic="http://schemas.openxmlformats.org/drawingml/2006/picture">
-                  <pic:nvPicPr>
-                    <pic:cNvPr id="19" name="upgradewiz6.png"/>
-                    <pic:cNvPicPr/>
-                  </pic:nvPicPr>
-                  <pic:blipFill>
-                    <a:blip r:embed="rId18">
-                      <a:extLst>
-                        <a:ext uri="{28A0092B-C50C-407E-A947-70E740481C1C}">
-                          <a14:useLocalDpi xmlns:a14="http://schemas.microsoft.com/office/drawing/2010/main" val="0"/>
-                        </a:ext>
-                      </a:extLst>
-                    </a:blip>
-                    <a:stretch>
-                      <a:fillRect/>
-                    </a:stretch>
-                  </pic:blipFill>
-                  <pic:spPr>
-                    <a:xfrm>
-                      <a:off x="0" y="0"/>
-                      <a:ext cx="4401163" cy="5249006"/>
-                    </a:xfrm>
-                    <a:prstGeom prst="rect">
-                      <a:avLst/>
-                    </a:prstGeom>
-                  </pic:spPr>
-                </pic:pic>
-              </a:graphicData>
-            </a:graphic>
-          </wp:inline>
-        </w:drawing>
-      </w:r>
-    </w:p>
-    <w:p>
-      <w:pPr>
-        <w:pStyle w:val="SAGEBodyText"/>
-      </w:pPr>
-    </w:p>
-    <w:p>
-      <w:pPr>
-        <w:pStyle w:val="SAGEBodyText"/>
-      </w:pPr>
-      <w:r>
-        <w:t>The solution and projects are ready to be upgraded.</w:t>
-      </w:r>
-    </w:p>
-    <w:p>
-      <w:pPr>
-        <w:pStyle w:val="SAGEBodyText"/>
-      </w:pPr>
-      <w:r>
-        <w:t xml:space="preserve">Click </w:t>
-      </w:r>
-      <w:r>
-        <w:rPr>
-          <w:rStyle w:val="SAGETextUI"/>
-        </w:rPr>
-        <w:t>Upgrade</w:t>
-      </w:r>
-      <w:r>
-        <w:t xml:space="preserve"> to upgrade the solution and projects or </w:t>
-      </w:r>
-      <w:r>
-        <w:rPr>
-          <w:rStyle w:val="SAGETextUI"/>
-        </w:rPr>
-        <w:t>Back</w:t>
-      </w:r>
-      <w:r>
-        <w:t xml:space="preserve"> to go back to the previous step.</w:t>
-      </w:r>
-    </w:p>
-    <w:p>
-      <w:pPr>
-        <w:pStyle w:val="SAGEBodyText"/>
-      </w:pPr>
-    </w:p>
-    <w:p>
-      <w:pPr>
-        <w:pStyle w:val="SAGEBodyText"/>
-      </w:pPr>
-    </w:p>
-    <w:p>
-      <w:pPr>
-        <w:spacing w:after="200" w:line="0" w:lineRule="auto"/>
-        <w:rPr>
-          <w:b/>
-          <w:color w:val="2E3456"/>
-          <w:sz w:val="30"/>
-          <w:lang w:val="en-US"/>
-        </w:rPr>
-      </w:pPr>
-      <w:r>
-        <w:br w:type="page"/>
-      </w:r>
-    </w:p>
-    <w:p>
-      <w:pPr>
-        <w:pStyle w:val="SAGEHeading2"/>
-        <w:numPr>
-          <w:ilvl w:val="1"/>
-          <w:numId w:val="35"/>
-        </w:numPr>
-        <w:ind w:left="734" w:hanging="734"/>
-      </w:pPr>
-      <w:bookmarkStart w:id="15" w:name="_Toc511990335"/>
-      <w:r>
-        <w:lastRenderedPageBreak/>
-        <w:t xml:space="preserve">Step </w:t>
-      </w:r>
-      <w:r>
-        <w:t>8</w:t>
-      </w:r>
-      <w:r>
-        <w:t xml:space="preserve"> – Recompile</w:t>
-      </w:r>
-      <w:bookmarkEnd w:id="15"/>
-    </w:p>
-    <w:p>
-      <w:pPr>
-        <w:pStyle w:val="SAGEBodyText"/>
-      </w:pPr>
-    </w:p>
-    <w:p>
-      <w:pPr>
-        <w:pStyle w:val="SAGEBodyText"/>
-      </w:pPr>
-      <w:r>
-        <w:rPr>
-          <w:noProof/>
-        </w:rPr>
-        <w:drawing>
-          <wp:inline distT="0" distB="0" distL="0" distR="0" wp14:anchorId="7AA12D2D" wp14:editId="7F04166F">
-            <wp:extent cx="4420217" cy="5258534"/>
-            <wp:effectExtent l="0" t="0" r="0" b="0"/>
-            <wp:docPr id="20" name="Picture 20"/>
-            <wp:cNvGraphicFramePr>
-              <a:graphicFrameLocks xmlns:a="http://schemas.openxmlformats.org/drawingml/2006/main" noChangeAspect="1"/>
-            </wp:cNvGraphicFramePr>
-            <a:graphic xmlns:a="http://schemas.openxmlformats.org/drawingml/2006/main">
-              <a:graphicData uri="http://schemas.openxmlformats.org/drawingml/2006/picture">
-                <pic:pic xmlns:pic="http://schemas.openxmlformats.org/drawingml/2006/picture">
-                  <pic:nvPicPr>
-                    <pic:cNvPr id="20" name="upgradewiz7.png"/>
-                    <pic:cNvPicPr/>
-                  </pic:nvPicPr>
-                  <pic:blipFill>
-                    <a:blip r:embed="rId19">
-                      <a:extLst>
-                        <a:ext uri="{28A0092B-C50C-407E-A947-70E740481C1C}">
-                          <a14:useLocalDpi xmlns:a14="http://schemas.microsoft.com/office/drawing/2010/main" val="0"/>
-                        </a:ext>
-                      </a:extLst>
-                    </a:blip>
-                    <a:stretch>
-                      <a:fillRect/>
-                    </a:stretch>
-                  </pic:blipFill>
-                  <pic:spPr>
-                    <a:xfrm>
-                      <a:off x="0" y="0"/>
-                      <a:ext cx="4420217" cy="5258534"/>
-                    </a:xfrm>
-                    <a:prstGeom prst="rect">
-                      <a:avLst/>
-                    </a:prstGeom>
-                  </pic:spPr>
-                </pic:pic>
-              </a:graphicData>
-            </a:graphic>
-          </wp:inline>
-        </w:drawing>
-      </w:r>
     </w:p>
     <w:p>
       <w:pPr>
@@ -3450,8 +2930,6 @@
       <w:r>
         <w:t>9.0</w:t>
       </w:r>
-      <w:bookmarkStart w:id="16" w:name="_GoBack"/>
-      <w:bookmarkEnd w:id="16"/>
       <w:r>
         <w:t xml:space="preserve">, </w:t>
       </w:r>
@@ -3510,12 +2988,12 @@
         <w:pStyle w:val="SAGEHeading1"/>
         <w:framePr w:wrap="around"/>
       </w:pPr>
-      <w:bookmarkStart w:id="17" w:name="_Toc511990336"/>
+      <w:bookmarkStart w:id="15" w:name="_Toc522544587"/>
       <w:r>
         <w:lastRenderedPageBreak/>
         <w:t>Upgrade Log</w:t>
       </w:r>
-      <w:bookmarkEnd w:id="17"/>
+      <w:bookmarkEnd w:id="15"/>
     </w:p>
     <w:p>
       <w:pPr>
@@ -3562,7 +3040,7 @@
                     <pic:cNvPicPr/>
                   </pic:nvPicPr>
                   <pic:blipFill>
-                    <a:blip r:embed="rId20">
+                    <a:blip r:embed="rId18">
                       <a:extLst>
                         <a:ext uri="{28A0092B-C50C-407E-A947-70E740481C1C}">
                           <a14:useLocalDpi xmlns:a14="http://schemas.microsoft.com/office/drawing/2010/main" val="0"/>
@@ -3606,12 +3084,12 @@
         <w:pStyle w:val="SAGEHeading1"/>
         <w:framePr w:wrap="around"/>
       </w:pPr>
-      <w:bookmarkStart w:id="18" w:name="_Toc511990337"/>
+      <w:bookmarkStart w:id="16" w:name="_Toc522544588"/>
       <w:r>
         <w:lastRenderedPageBreak/>
         <w:t>Compilation Troubleshooting</w:t>
       </w:r>
-      <w:bookmarkEnd w:id="18"/>
+      <w:bookmarkEnd w:id="16"/>
     </w:p>
     <w:p>
       <w:pPr>
@@ -3696,12 +3174,12 @@
       </w:pPr>
     </w:p>
     <w:sectPr>
-      <w:headerReference w:type="even" r:id="rId21"/>
-      <w:headerReference w:type="default" r:id="rId22"/>
-      <w:footerReference w:type="even" r:id="rId23"/>
-      <w:footerReference w:type="default" r:id="rId24"/>
-      <w:headerReference w:type="first" r:id="rId25"/>
-      <w:footerReference w:type="first" r:id="rId26"/>
+      <w:headerReference w:type="even" r:id="rId19"/>
+      <w:headerReference w:type="default" r:id="rId20"/>
+      <w:footerReference w:type="even" r:id="rId21"/>
+      <w:footerReference w:type="default" r:id="rId22"/>
+      <w:headerReference w:type="first" r:id="rId23"/>
+      <w:footerReference w:type="first" r:id="rId24"/>
       <w:pgSz w:w="12242" w:h="15842" w:code="1"/>
       <w:pgMar w:top="709" w:right="1440" w:bottom="1701" w:left="1584" w:header="624" w:footer="397" w:gutter="0"/>
       <w:cols w:space="708"/>
@@ -4429,7 +3907,7 @@
         <v:path o:extrusionok="f" gradientshapeok="t" o:connecttype="rect"/>
         <o:lock v:ext="edit" aspectratio="t"/>
       </v:shapetype>
-      <v:shape id="_x0000_i1027" type="#_x0000_t75" style="width:17.85pt;height:17.85pt" o:bullet="t">
+      <v:shape id="_x0000_i1035" type="#_x0000_t75" style="width:17.85pt;height:17.85pt" o:bullet="t">
         <v:imagedata r:id="rId1" o:title="clip_image001"/>
       </v:shape>
     </w:pict>
@@ -24276,7 +23754,7 @@
 </file>
 
 <file path=customXml/itemProps1.xml><?xml version="1.0" encoding="utf-8"?>
-<ds:datastoreItem xmlns:ds="http://schemas.openxmlformats.org/officeDocument/2006/customXml" ds:itemID="{1CBFA9E3-2835-4523-8CE7-40148B9313D9}">
+<ds:datastoreItem xmlns:ds="http://schemas.openxmlformats.org/officeDocument/2006/customXml" ds:itemID="{8AEE3142-0360-46C0-A1DC-C2FFBA562382}">
   <ds:schemaRefs>
     <ds:schemaRef ds:uri="http://schemas.openxmlformats.org/officeDocument/2006/bibliography"/>
   </ds:schemaRefs>

</xml_diff>

<commit_message>
* Moved forms (source files) into 'Forms' folders in all wizards. * Added display of version number '2019.0' in dialog title of Code Generation Wizard and Upgrade Wizards. * Removed some unused namespaces. * Removed some extraneous white space in code files. * Filled in some "TODO" entries in method headers. * Added back post build event handlers for UIWizard and UpgradeWizard to copy final vsix to \WebSDK\bin\Wizards\ folder. * Solution Wizard - Added read-only display of an example of what a namespace will look like after specifying Company Name, ModuleID (also called AppId) and Namespace (if overridden).
</commit_message>
<xml_diff>
--- a/docs/upgrades/Sage300SDK_2019_0UpgradeGuide.docx
+++ b/docs/upgrades/Sage300SDK_2019_0UpgradeGuide.docx
@@ -1934,6 +1934,9 @@
         <w:pStyle w:val="SAGEBodyText"/>
       </w:pPr>
       <w:r>
+        <w:rPr>
+          <w:noProof/>
+        </w:rPr>
         <w:drawing>
           <wp:inline distT="0" distB="0" distL="0" distR="0" wp14:anchorId="0C416056" wp14:editId="431967F5">
             <wp:extent cx="3648584" cy="5391902"/>
@@ -2015,10 +2018,10 @@
           <w:noProof/>
         </w:rPr>
         <w:drawing>
-          <wp:inline distT="0" distB="0" distL="0" distR="0" wp14:anchorId="2E1C9640" wp14:editId="19BCE533">
-            <wp:extent cx="4467225" cy="5334000"/>
-            <wp:effectExtent l="0" t="0" r="9525" b="0"/>
-            <wp:docPr id="7" name="Picture 7"/>
+          <wp:inline distT="0" distB="0" distL="0" distR="0" wp14:anchorId="63296DC5" wp14:editId="4764FE53">
+            <wp:extent cx="4391025" cy="5229225"/>
+            <wp:effectExtent l="0" t="0" r="9525" b="9525"/>
+            <wp:docPr id="3" name="Picture 3"/>
             <wp:cNvGraphicFramePr>
               <a:graphicFrameLocks xmlns:a="http://schemas.openxmlformats.org/drawingml/2006/main" noChangeAspect="1"/>
             </wp:cNvGraphicFramePr>
@@ -2038,7 +2041,7 @@
                   <pic:spPr>
                     <a:xfrm>
                       <a:off x="0" y="0"/>
-                      <a:ext cx="4467225" cy="5334000"/>
+                      <a:ext cx="4391025" cy="5229225"/>
                     </a:xfrm>
                     <a:prstGeom prst="rect">
                       <a:avLst/>
@@ -2160,10 +2163,10 @@
           <w:noProof/>
         </w:rPr>
         <w:drawing>
-          <wp:inline distT="0" distB="0" distL="0" distR="0" wp14:anchorId="49880997" wp14:editId="0FC050B5">
-            <wp:extent cx="4417168" cy="5258534"/>
-            <wp:effectExtent l="0" t="0" r="2540" b="0"/>
-            <wp:docPr id="8" name="Picture 8"/>
+          <wp:inline distT="0" distB="0" distL="0" distR="0" wp14:anchorId="64AE0291" wp14:editId="02A57123">
+            <wp:extent cx="4391025" cy="5229225"/>
+            <wp:effectExtent l="0" t="0" r="9525" b="9525"/>
+            <wp:docPr id="4" name="Picture 4"/>
             <wp:cNvGraphicFramePr>
               <a:graphicFrameLocks xmlns:a="http://schemas.openxmlformats.org/drawingml/2006/main" noChangeAspect="1"/>
             </wp:cNvGraphicFramePr>
@@ -2171,17 +2174,11 @@
               <a:graphicData uri="http://schemas.openxmlformats.org/drawingml/2006/picture">
                 <pic:pic xmlns:pic="http://schemas.openxmlformats.org/drawingml/2006/picture">
                   <pic:nvPicPr>
-                    <pic:cNvPr id="8" name="upgradewiz3.png"/>
+                    <pic:cNvPr id="1" name=""/>
                     <pic:cNvPicPr/>
                   </pic:nvPicPr>
                   <pic:blipFill>
-                    <a:blip r:embed="rId12">
-                      <a:extLst>
-                        <a:ext uri="{28A0092B-C50C-407E-A947-70E740481C1C}">
-                          <a14:useLocalDpi xmlns:a14="http://schemas.microsoft.com/office/drawing/2010/main" val="0"/>
-                        </a:ext>
-                      </a:extLst>
-                    </a:blip>
+                    <a:blip r:embed="rId12"/>
                     <a:stretch>
                       <a:fillRect/>
                     </a:stretch>
@@ -2189,7 +2186,7 @@
                   <pic:spPr>
                     <a:xfrm>
                       <a:off x="0" y="0"/>
-                      <a:ext cx="4417168" cy="5258534"/>
+                      <a:ext cx="4391025" cy="5229225"/>
                     </a:xfrm>
                     <a:prstGeom prst="rect">
                       <a:avLst/>
@@ -2327,10 +2324,10 @@
           <w:noProof/>
         </w:rPr>
         <w:drawing>
-          <wp:inline distT="0" distB="0" distL="0" distR="0" wp14:anchorId="43091619" wp14:editId="4EA18BFB">
-            <wp:extent cx="4476750" cy="5314950"/>
-            <wp:effectExtent l="0" t="0" r="0" b="0"/>
-            <wp:docPr id="10" name="Picture 10"/>
+          <wp:inline distT="0" distB="0" distL="0" distR="0" wp14:anchorId="5BF4B6D1" wp14:editId="56166A0F">
+            <wp:extent cx="4391025" cy="5229225"/>
+            <wp:effectExtent l="0" t="0" r="9525" b="9525"/>
+            <wp:docPr id="5" name="Picture 5"/>
             <wp:cNvGraphicFramePr>
               <a:graphicFrameLocks xmlns:a="http://schemas.openxmlformats.org/drawingml/2006/main" noChangeAspect="1"/>
             </wp:cNvGraphicFramePr>
@@ -2350,7 +2347,7 @@
                   <pic:spPr>
                     <a:xfrm>
                       <a:off x="0" y="0"/>
-                      <a:ext cx="4476750" cy="5314950"/>
+                      <a:ext cx="4391025" cy="5229225"/>
                     </a:xfrm>
                     <a:prstGeom prst="rect">
                       <a:avLst/>
@@ -2441,10 +2438,10 @@
           <w:noProof/>
         </w:rPr>
         <w:drawing>
-          <wp:inline distT="0" distB="0" distL="0" distR="0" wp14:anchorId="70A0C8FA" wp14:editId="634B1A86">
-            <wp:extent cx="4457700" cy="5295900"/>
-            <wp:effectExtent l="0" t="0" r="0" b="0"/>
-            <wp:docPr id="12" name="Picture 12"/>
+          <wp:inline distT="0" distB="0" distL="0" distR="0" wp14:anchorId="2B737473" wp14:editId="07472D8F">
+            <wp:extent cx="4391025" cy="5229225"/>
+            <wp:effectExtent l="0" t="0" r="9525" b="9525"/>
+            <wp:docPr id="9" name="Picture 9"/>
             <wp:cNvGraphicFramePr>
               <a:graphicFrameLocks xmlns:a="http://schemas.openxmlformats.org/drawingml/2006/main" noChangeAspect="1"/>
             </wp:cNvGraphicFramePr>
@@ -2464,7 +2461,7 @@
                   <pic:spPr>
                     <a:xfrm>
                       <a:off x="0" y="0"/>
-                      <a:ext cx="4457700" cy="5295900"/>
+                      <a:ext cx="4391025" cy="5229225"/>
                     </a:xfrm>
                     <a:prstGeom prst="rect">
                       <a:avLst/>
@@ -2572,10 +2569,10 @@
           <w:noProof/>
         </w:rPr>
         <w:drawing>
-          <wp:inline distT="0" distB="0" distL="0" distR="0" wp14:anchorId="5690B2A7" wp14:editId="0822A6FC">
-            <wp:extent cx="4495800" cy="5343525"/>
-            <wp:effectExtent l="0" t="0" r="0" b="9525"/>
-            <wp:docPr id="15" name="Picture 15"/>
+          <wp:inline distT="0" distB="0" distL="0" distR="0" wp14:anchorId="7C7421AD" wp14:editId="0E3CD560">
+            <wp:extent cx="4391025" cy="5229225"/>
+            <wp:effectExtent l="0" t="0" r="9525" b="9525"/>
+            <wp:docPr id="11" name="Picture 11"/>
             <wp:cNvGraphicFramePr>
               <a:graphicFrameLocks xmlns:a="http://schemas.openxmlformats.org/drawingml/2006/main" noChangeAspect="1"/>
             </wp:cNvGraphicFramePr>
@@ -2595,7 +2592,7 @@
                   <pic:spPr>
                     <a:xfrm>
                       <a:off x="0" y="0"/>
-                      <a:ext cx="4495800" cy="5343525"/>
+                      <a:ext cx="4391025" cy="5229225"/>
                     </a:xfrm>
                     <a:prstGeom prst="rect">
                       <a:avLst/>
@@ -2688,10 +2685,10 @@
           <w:noProof/>
         </w:rPr>
         <w:drawing>
-          <wp:inline distT="0" distB="0" distL="0" distR="0" wp14:anchorId="2BDF7632" wp14:editId="36C614E3">
-            <wp:extent cx="4467225" cy="5314950"/>
-            <wp:effectExtent l="0" t="0" r="9525" b="0"/>
-            <wp:docPr id="16" name="Picture 16"/>
+          <wp:inline distT="0" distB="0" distL="0" distR="0" wp14:anchorId="42B9673C" wp14:editId="5DBA37C5">
+            <wp:extent cx="4391025" cy="5229225"/>
+            <wp:effectExtent l="0" t="0" r="9525" b="9525"/>
+            <wp:docPr id="18" name="Picture 18"/>
             <wp:cNvGraphicFramePr>
               <a:graphicFrameLocks xmlns:a="http://schemas.openxmlformats.org/drawingml/2006/main" noChangeAspect="1"/>
             </wp:cNvGraphicFramePr>
@@ -2711,7 +2708,7 @@
                   <pic:spPr>
                     <a:xfrm>
                       <a:off x="0" y="0"/>
-                      <a:ext cx="4467225" cy="5314950"/>
+                      <a:ext cx="4391025" cy="5229225"/>
                     </a:xfrm>
                     <a:prstGeom prst="rect">
                       <a:avLst/>
@@ -2811,15 +2808,17 @@
       <w:pPr>
         <w:pStyle w:val="SAGEBodyText"/>
       </w:pPr>
+      <w:bookmarkStart w:id="14" w:name="_GoBack"/>
+      <w:bookmarkEnd w:id="14"/>
       <w:r>
         <w:rPr>
           <w:noProof/>
         </w:rPr>
         <w:drawing>
-          <wp:inline distT="0" distB="0" distL="0" distR="0" wp14:anchorId="27B8B144" wp14:editId="737534D9">
-            <wp:extent cx="4476750" cy="5305425"/>
-            <wp:effectExtent l="0" t="0" r="0" b="9525"/>
-            <wp:docPr id="17" name="Picture 17"/>
+          <wp:inline distT="0" distB="0" distL="0" distR="0" wp14:anchorId="3F8703B4" wp14:editId="7319931E">
+            <wp:extent cx="4391025" cy="5229225"/>
+            <wp:effectExtent l="0" t="0" r="9525" b="9525"/>
+            <wp:docPr id="19" name="Picture 19"/>
             <wp:cNvGraphicFramePr>
               <a:graphicFrameLocks xmlns:a="http://schemas.openxmlformats.org/drawingml/2006/main" noChangeAspect="1"/>
             </wp:cNvGraphicFramePr>
@@ -2839,7 +2838,7 @@
                   <pic:spPr>
                     <a:xfrm>
                       <a:off x="0" y="0"/>
-                      <a:ext cx="4476750" cy="5305425"/>
+                      <a:ext cx="4391025" cy="5229225"/>
                     </a:xfrm>
                     <a:prstGeom prst="rect">
                       <a:avLst/>
@@ -2851,8 +2850,6 @@
           </wp:inline>
         </w:drawing>
       </w:r>
-      <w:bookmarkStart w:id="14" w:name="_GoBack"/>
-      <w:bookmarkEnd w:id="14"/>
     </w:p>
     <w:p>
       <w:pPr>
@@ -3907,7 +3904,7 @@
         <v:path o:extrusionok="f" gradientshapeok="t" o:connecttype="rect"/>
         <o:lock v:ext="edit" aspectratio="t"/>
       </v:shapetype>
-      <v:shape id="_x0000_i1035" type="#_x0000_t75" style="width:17.85pt;height:17.85pt" o:bullet="t">
+      <v:shape id="_x0000_i1033" type="#_x0000_t75" style="width:17.85pt;height:17.85pt" o:bullet="t">
         <v:imagedata r:id="rId1" o:title="clip_image001"/>
       </v:shape>
     </w:pict>
@@ -23754,7 +23751,7 @@
 </file>
 
 <file path=customXml/itemProps1.xml><?xml version="1.0" encoding="utf-8"?>
-<ds:datastoreItem xmlns:ds="http://schemas.openxmlformats.org/officeDocument/2006/customXml" ds:itemID="{8AEE3142-0360-46C0-A1DC-C2FFBA562382}">
+<ds:datastoreItem xmlns:ds="http://schemas.openxmlformats.org/officeDocument/2006/customXml" ds:itemID="{A1988D1F-4E1F-41E2-9559-CF786E281929}">
   <ds:schemaRefs>
     <ds:schemaRef ds:uri="http://schemas.openxmlformats.org/officeDocument/2006/bibliography"/>
   </ds:schemaRefs>

</xml_diff>

<commit_message>
Updated all samples with latest Upgrade Wizard. Upgrade document updates.
</commit_message>
<xml_diff>
--- a/docs/upgrades/Sage300SDK_2019_0UpgradeGuide.docx
+++ b/docs/upgrades/Sage300SDK_2019_0UpgradeGuide.docx
@@ -2018,10 +2018,10 @@
           <w:noProof/>
         </w:rPr>
         <w:drawing>
-          <wp:inline distT="0" distB="0" distL="0" distR="0" wp14:anchorId="63296DC5" wp14:editId="4764FE53">
-            <wp:extent cx="4391025" cy="5229225"/>
+          <wp:inline distT="0" distB="0" distL="0" distR="0" wp14:anchorId="4FD73E60" wp14:editId="0F80C3FE">
+            <wp:extent cx="4695825" cy="5229225"/>
             <wp:effectExtent l="0" t="0" r="9525" b="9525"/>
-            <wp:docPr id="3" name="Picture 3"/>
+            <wp:docPr id="2" name="Picture 2"/>
             <wp:cNvGraphicFramePr>
               <a:graphicFrameLocks xmlns:a="http://schemas.openxmlformats.org/drawingml/2006/main" noChangeAspect="1"/>
             </wp:cNvGraphicFramePr>
@@ -2041,7 +2041,7 @@
                   <pic:spPr>
                     <a:xfrm>
                       <a:off x="0" y="0"/>
-                      <a:ext cx="4391025" cy="5229225"/>
+                      <a:ext cx="4695825" cy="5229225"/>
                     </a:xfrm>
                     <a:prstGeom prst="rect">
                       <a:avLst/>
@@ -2163,10 +2163,10 @@
           <w:noProof/>
         </w:rPr>
         <w:drawing>
-          <wp:inline distT="0" distB="0" distL="0" distR="0" wp14:anchorId="64AE0291" wp14:editId="02A57123">
-            <wp:extent cx="4391025" cy="5229225"/>
+          <wp:inline distT="0" distB="0" distL="0" distR="0" wp14:anchorId="501D0E18" wp14:editId="05B27EBF">
+            <wp:extent cx="4695825" cy="5229225"/>
             <wp:effectExtent l="0" t="0" r="9525" b="9525"/>
-            <wp:docPr id="4" name="Picture 4"/>
+            <wp:docPr id="7" name="Picture 7"/>
             <wp:cNvGraphicFramePr>
               <a:graphicFrameLocks xmlns:a="http://schemas.openxmlformats.org/drawingml/2006/main" noChangeAspect="1"/>
             </wp:cNvGraphicFramePr>
@@ -2186,7 +2186,7 @@
                   <pic:spPr>
                     <a:xfrm>
                       <a:off x="0" y="0"/>
-                      <a:ext cx="4391025" cy="5229225"/>
+                      <a:ext cx="4695825" cy="5229225"/>
                     </a:xfrm>
                     <a:prstGeom prst="rect">
                       <a:avLst/>
@@ -2324,10 +2324,10 @@
           <w:noProof/>
         </w:rPr>
         <w:drawing>
-          <wp:inline distT="0" distB="0" distL="0" distR="0" wp14:anchorId="5BF4B6D1" wp14:editId="56166A0F">
-            <wp:extent cx="4391025" cy="5229225"/>
+          <wp:inline distT="0" distB="0" distL="0" distR="0" wp14:anchorId="4B90DE4C" wp14:editId="0FACDE5B">
+            <wp:extent cx="4695825" cy="5229225"/>
             <wp:effectExtent l="0" t="0" r="9525" b="9525"/>
-            <wp:docPr id="5" name="Picture 5"/>
+            <wp:docPr id="8" name="Picture 8"/>
             <wp:cNvGraphicFramePr>
               <a:graphicFrameLocks xmlns:a="http://schemas.openxmlformats.org/drawingml/2006/main" noChangeAspect="1"/>
             </wp:cNvGraphicFramePr>
@@ -2347,7 +2347,7 @@
                   <pic:spPr>
                     <a:xfrm>
                       <a:off x="0" y="0"/>
-                      <a:ext cx="4391025" cy="5229225"/>
+                      <a:ext cx="4695825" cy="5229225"/>
                     </a:xfrm>
                     <a:prstGeom prst="rect">
                       <a:avLst/>
@@ -2438,10 +2438,10 @@
           <w:noProof/>
         </w:rPr>
         <w:drawing>
-          <wp:inline distT="0" distB="0" distL="0" distR="0" wp14:anchorId="2B737473" wp14:editId="07472D8F">
-            <wp:extent cx="4391025" cy="5229225"/>
+          <wp:inline distT="0" distB="0" distL="0" distR="0" wp14:anchorId="79DF27D8" wp14:editId="010885A1">
+            <wp:extent cx="4695825" cy="5229225"/>
             <wp:effectExtent l="0" t="0" r="9525" b="9525"/>
-            <wp:docPr id="9" name="Picture 9"/>
+            <wp:docPr id="10" name="Picture 10"/>
             <wp:cNvGraphicFramePr>
               <a:graphicFrameLocks xmlns:a="http://schemas.openxmlformats.org/drawingml/2006/main" noChangeAspect="1"/>
             </wp:cNvGraphicFramePr>
@@ -2461,7 +2461,7 @@
                   <pic:spPr>
                     <a:xfrm>
                       <a:off x="0" y="0"/>
-                      <a:ext cx="4391025" cy="5229225"/>
+                      <a:ext cx="4695825" cy="5229225"/>
                     </a:xfrm>
                     <a:prstGeom prst="rect">
                       <a:avLst/>
@@ -2569,10 +2569,10 @@
           <w:noProof/>
         </w:rPr>
         <w:drawing>
-          <wp:inline distT="0" distB="0" distL="0" distR="0" wp14:anchorId="7C7421AD" wp14:editId="0E3CD560">
-            <wp:extent cx="4391025" cy="5229225"/>
+          <wp:inline distT="0" distB="0" distL="0" distR="0" wp14:anchorId="1296B265" wp14:editId="3A46839D">
+            <wp:extent cx="4695825" cy="5229225"/>
             <wp:effectExtent l="0" t="0" r="9525" b="9525"/>
-            <wp:docPr id="11" name="Picture 11"/>
+            <wp:docPr id="12" name="Picture 12"/>
             <wp:cNvGraphicFramePr>
               <a:graphicFrameLocks xmlns:a="http://schemas.openxmlformats.org/drawingml/2006/main" noChangeAspect="1"/>
             </wp:cNvGraphicFramePr>
@@ -2592,7 +2592,7 @@
                   <pic:spPr>
                     <a:xfrm>
                       <a:off x="0" y="0"/>
-                      <a:ext cx="4391025" cy="5229225"/>
+                      <a:ext cx="4695825" cy="5229225"/>
                     </a:xfrm>
                     <a:prstGeom prst="rect">
                       <a:avLst/>
@@ -2685,10 +2685,10 @@
           <w:noProof/>
         </w:rPr>
         <w:drawing>
-          <wp:inline distT="0" distB="0" distL="0" distR="0" wp14:anchorId="42B9673C" wp14:editId="5DBA37C5">
-            <wp:extent cx="4391025" cy="5229225"/>
+          <wp:inline distT="0" distB="0" distL="0" distR="0" wp14:anchorId="63091EE2" wp14:editId="6FF2A834">
+            <wp:extent cx="4695825" cy="5229225"/>
             <wp:effectExtent l="0" t="0" r="9525" b="9525"/>
-            <wp:docPr id="18" name="Picture 18"/>
+            <wp:docPr id="15" name="Picture 15"/>
             <wp:cNvGraphicFramePr>
               <a:graphicFrameLocks xmlns:a="http://schemas.openxmlformats.org/drawingml/2006/main" noChangeAspect="1"/>
             </wp:cNvGraphicFramePr>
@@ -2708,7 +2708,7 @@
                   <pic:spPr>
                     <a:xfrm>
                       <a:off x="0" y="0"/>
-                      <a:ext cx="4391025" cy="5229225"/>
+                      <a:ext cx="4695825" cy="5229225"/>
                     </a:xfrm>
                     <a:prstGeom prst="rect">
                       <a:avLst/>
@@ -2808,17 +2808,15 @@
       <w:pPr>
         <w:pStyle w:val="SAGEBodyText"/>
       </w:pPr>
-      <w:bookmarkStart w:id="14" w:name="_GoBack"/>
-      <w:bookmarkEnd w:id="14"/>
       <w:r>
         <w:rPr>
           <w:noProof/>
         </w:rPr>
         <w:drawing>
-          <wp:inline distT="0" distB="0" distL="0" distR="0" wp14:anchorId="3F8703B4" wp14:editId="7319931E">
-            <wp:extent cx="4391025" cy="5229225"/>
+          <wp:inline distT="0" distB="0" distL="0" distR="0" wp14:anchorId="0C7F3FEE" wp14:editId="08C43BB2">
+            <wp:extent cx="4695825" cy="5229225"/>
             <wp:effectExtent l="0" t="0" r="9525" b="9525"/>
-            <wp:docPr id="19" name="Picture 19"/>
+            <wp:docPr id="16" name="Picture 16"/>
             <wp:cNvGraphicFramePr>
               <a:graphicFrameLocks xmlns:a="http://schemas.openxmlformats.org/drawingml/2006/main" noChangeAspect="1"/>
             </wp:cNvGraphicFramePr>
@@ -2838,7 +2836,7 @@
                   <pic:spPr>
                     <a:xfrm>
                       <a:off x="0" y="0"/>
-                      <a:ext cx="4391025" cy="5229225"/>
+                      <a:ext cx="4695825" cy="5229225"/>
                     </a:xfrm>
                     <a:prstGeom prst="rect">
                       <a:avLst/>
@@ -2850,6 +2848,8 @@
           </wp:inline>
         </w:drawing>
       </w:r>
+      <w:bookmarkStart w:id="14" w:name="_GoBack"/>
+      <w:bookmarkEnd w:id="14"/>
     </w:p>
     <w:p>
       <w:pPr>
@@ -3904,7 +3904,7 @@
         <v:path o:extrusionok="f" gradientshapeok="t" o:connecttype="rect"/>
         <o:lock v:ext="edit" aspectratio="t"/>
       </v:shapetype>
-      <v:shape id="_x0000_i1033" type="#_x0000_t75" style="width:17.85pt;height:17.85pt" o:bullet="t">
+      <v:shape id="_x0000_i1027" type="#_x0000_t75" style="width:17.85pt;height:17.85pt" o:bullet="t">
         <v:imagedata r:id="rId1" o:title="clip_image001"/>
       </v:shape>
     </w:pict>
@@ -23751,7 +23751,7 @@
 </file>
 
 <file path=customXml/itemProps1.xml><?xml version="1.0" encoding="utf-8"?>
-<ds:datastoreItem xmlns:ds="http://schemas.openxmlformats.org/officeDocument/2006/customXml" ds:itemID="{A1988D1F-4E1F-41E2-9559-CF786E281929}">
+<ds:datastoreItem xmlns:ds="http://schemas.openxmlformats.org/officeDocument/2006/customXml" ds:itemID="{71EDECDC-1DC4-4E54-99CA-87BCFA9AD69E}">
   <ds:schemaRefs>
     <ds:schemaRef ds:uri="http://schemas.openxmlformats.org/officeDocument/2006/bibliography"/>
   </ds:schemaRefs>

</xml_diff>

<commit_message>
Implemented TK-248761 - Crystal Reports version number update
</commit_message>
<xml_diff>
--- a/docs/upgrades/Sage300SDK_2019_0UpgradeGuide.docx
+++ b/docs/upgrades/Sage300SDK_2019_0UpgradeGuide.docx
@@ -184,8 +184,6 @@
         <w:t>ontents</w:t>
       </w:r>
     </w:p>
-    <w:bookmarkStart w:id="0" w:name="_GoBack"/>
-    <w:bookmarkEnd w:id="0"/>
     <w:p>
       <w:pPr>
         <w:pStyle w:val="TOC1"/>
@@ -205,7 +203,7 @@
       <w:r>
         <w:fldChar w:fldCharType="separate"/>
       </w:r>
-      <w:hyperlink w:anchor="_Toc523125550" w:history="1">
+      <w:hyperlink w:anchor="_Toc523505187" w:history="1">
         <w:r>
           <w:rPr>
             <w:rStyle w:val="Hyperlink"/>
@@ -248,7 +246,7 @@
             <w:noProof/>
             <w:webHidden/>
           </w:rPr>
-          <w:instrText xml:space="preserve"> PAGEREF _Toc523125550 \h </w:instrText>
+          <w:instrText xml:space="preserve"> PAGEREF _Toc523505187 \h </w:instrText>
         </w:r>
         <w:r>
           <w:rPr>
@@ -286,7 +284,7 @@
           <w:rFonts w:asciiTheme="minorHAnsi" w:eastAsiaTheme="minorEastAsia" w:hAnsiTheme="minorHAnsi"/>
         </w:rPr>
       </w:pPr>
-      <w:hyperlink w:anchor="_Toc523125551" w:history="1">
+      <w:hyperlink w:anchor="_Toc523505188" w:history="1">
         <w:r>
           <w:rPr>
             <w:rStyle w:val="Hyperlink"/>
@@ -321,7 +319,7 @@
           <w:rPr>
             <w:webHidden/>
           </w:rPr>
-          <w:instrText xml:space="preserve"> PAGEREF _Toc523125551 \h </w:instrText>
+          <w:instrText xml:space="preserve"> PAGEREF _Toc523505188 \h </w:instrText>
         </w:r>
         <w:r>
           <w:rPr>
@@ -358,7 +356,7 @@
           <w:sz w:val="22"/>
         </w:rPr>
       </w:pPr>
-      <w:hyperlink w:anchor="_Toc523125552" w:history="1">
+      <w:hyperlink w:anchor="_Toc523505189" w:history="1">
         <w:r>
           <w:rPr>
             <w:rStyle w:val="Hyperlink"/>
@@ -401,7 +399,7 @@
             <w:noProof/>
             <w:webHidden/>
           </w:rPr>
-          <w:instrText xml:space="preserve"> PAGEREF _Toc523125552 \h </w:instrText>
+          <w:instrText xml:space="preserve"> PAGEREF _Toc523505189 \h </w:instrText>
         </w:r>
         <w:r>
           <w:rPr>
@@ -442,7 +440,7 @@
           <w:sz w:val="22"/>
         </w:rPr>
       </w:pPr>
-      <w:hyperlink w:anchor="_Toc523125553" w:history="1">
+      <w:hyperlink w:anchor="_Toc523505190" w:history="1">
         <w:r>
           <w:rPr>
             <w:rStyle w:val="Hyperlink"/>
@@ -485,7 +483,7 @@
             <w:noProof/>
             <w:webHidden/>
           </w:rPr>
-          <w:instrText xml:space="preserve"> PAGEREF _Toc523125553 \h </w:instrText>
+          <w:instrText xml:space="preserve"> PAGEREF _Toc523505190 \h </w:instrText>
         </w:r>
         <w:r>
           <w:rPr>
@@ -526,7 +524,7 @@
           <w:sz w:val="22"/>
         </w:rPr>
       </w:pPr>
-      <w:hyperlink w:anchor="_Toc523125554" w:history="1">
+      <w:hyperlink w:anchor="_Toc523505191" w:history="1">
         <w:r>
           <w:rPr>
             <w:rStyle w:val="Hyperlink"/>
@@ -569,7 +567,7 @@
             <w:noProof/>
             <w:webHidden/>
           </w:rPr>
-          <w:instrText xml:space="preserve"> PAGEREF _Toc523125554 \h </w:instrText>
+          <w:instrText xml:space="preserve"> PAGEREF _Toc523505191 \h </w:instrText>
         </w:r>
         <w:r>
           <w:rPr>
@@ -607,7 +605,7 @@
           <w:rFonts w:asciiTheme="minorHAnsi" w:eastAsiaTheme="minorEastAsia" w:hAnsiTheme="minorHAnsi"/>
         </w:rPr>
       </w:pPr>
-      <w:hyperlink w:anchor="_Toc523125555" w:history="1">
+      <w:hyperlink w:anchor="_Toc523505192" w:history="1">
         <w:r>
           <w:rPr>
             <w:rStyle w:val="Hyperlink"/>
@@ -642,7 +640,7 @@
           <w:rPr>
             <w:webHidden/>
           </w:rPr>
-          <w:instrText xml:space="preserve"> PAGEREF _Toc523125555 \h </w:instrText>
+          <w:instrText xml:space="preserve"> PAGEREF _Toc523505192 \h </w:instrText>
         </w:r>
         <w:r>
           <w:rPr>
@@ -676,7 +674,7 @@
           <w:rFonts w:asciiTheme="minorHAnsi" w:eastAsiaTheme="minorEastAsia" w:hAnsiTheme="minorHAnsi"/>
         </w:rPr>
       </w:pPr>
-      <w:hyperlink w:anchor="_Toc523125556" w:history="1">
+      <w:hyperlink w:anchor="_Toc523505193" w:history="1">
         <w:r>
           <w:rPr>
             <w:rStyle w:val="Hyperlink"/>
@@ -711,7 +709,7 @@
           <w:rPr>
             <w:webHidden/>
           </w:rPr>
-          <w:instrText xml:space="preserve"> PAGEREF _Toc523125556 \h </w:instrText>
+          <w:instrText xml:space="preserve"> PAGEREF _Toc523505193 \h </w:instrText>
         </w:r>
         <w:r>
           <w:rPr>
@@ -745,7 +743,7 @@
           <w:rFonts w:asciiTheme="minorHAnsi" w:eastAsiaTheme="minorEastAsia" w:hAnsiTheme="minorHAnsi"/>
         </w:rPr>
       </w:pPr>
-      <w:hyperlink w:anchor="_Toc523125557" w:history="1">
+      <w:hyperlink w:anchor="_Toc523505194" w:history="1">
         <w:r>
           <w:rPr>
             <w:rStyle w:val="Hyperlink"/>
@@ -780,7 +778,7 @@
           <w:rPr>
             <w:webHidden/>
           </w:rPr>
-          <w:instrText xml:space="preserve"> PAGEREF _Toc523125557 \h </w:instrText>
+          <w:instrText xml:space="preserve"> PAGEREF _Toc523505194 \h </w:instrText>
         </w:r>
         <w:r>
           <w:rPr>
@@ -814,7 +812,7 @@
           <w:rFonts w:asciiTheme="minorHAnsi" w:eastAsiaTheme="minorEastAsia" w:hAnsiTheme="minorHAnsi"/>
         </w:rPr>
       </w:pPr>
-      <w:hyperlink w:anchor="_Toc523125558" w:history="1">
+      <w:hyperlink w:anchor="_Toc523505195" w:history="1">
         <w:r>
           <w:rPr>
             <w:rStyle w:val="Hyperlink"/>
@@ -831,7 +829,7 @@
           <w:rPr>
             <w:rStyle w:val="Hyperlink"/>
           </w:rPr>
-          <w:t>Step 4 – Create and populate ‘aspnet_client’ folder (Manual Process)</w:t>
+          <w:t>Step 4 – Crystal Reports version number update (Automatic Process)</w:t>
         </w:r>
         <w:r>
           <w:rPr>
@@ -849,7 +847,7 @@
           <w:rPr>
             <w:webHidden/>
           </w:rPr>
-          <w:instrText xml:space="preserve"> PAGEREF _Toc523125558 \h </w:instrText>
+          <w:instrText xml:space="preserve"> PAGEREF _Toc523505195 \h </w:instrText>
         </w:r>
         <w:r>
           <w:rPr>
@@ -883,7 +881,7 @@
           <w:rFonts w:asciiTheme="minorHAnsi" w:eastAsiaTheme="minorEastAsia" w:hAnsiTheme="minorHAnsi"/>
         </w:rPr>
       </w:pPr>
-      <w:hyperlink w:anchor="_Toc523125559" w:history="1">
+      <w:hyperlink w:anchor="_Toc523505196" w:history="1">
         <w:r>
           <w:rPr>
             <w:rStyle w:val="Hyperlink"/>
@@ -900,7 +898,7 @@
           <w:rPr>
             <w:rStyle w:val="Hyperlink"/>
           </w:rPr>
-          <w:t>Step 5 – Confirmation</w:t>
+          <w:t>Step 5 – Create and populate ‘aspnet_client’ folder (Manual Process)</w:t>
         </w:r>
         <w:r>
           <w:rPr>
@@ -918,7 +916,7 @@
           <w:rPr>
             <w:webHidden/>
           </w:rPr>
-          <w:instrText xml:space="preserve"> PAGEREF _Toc523125559 \h </w:instrText>
+          <w:instrText xml:space="preserve"> PAGEREF _Toc523505196 \h </w:instrText>
         </w:r>
         <w:r>
           <w:rPr>
@@ -952,7 +950,7 @@
           <w:rFonts w:asciiTheme="minorHAnsi" w:eastAsiaTheme="minorEastAsia" w:hAnsiTheme="minorHAnsi"/>
         </w:rPr>
       </w:pPr>
-      <w:hyperlink w:anchor="_Toc523125560" w:history="1">
+      <w:hyperlink w:anchor="_Toc523505197" w:history="1">
         <w:r>
           <w:rPr>
             <w:rStyle w:val="Hyperlink"/>
@@ -969,7 +967,7 @@
           <w:rPr>
             <w:rStyle w:val="Hyperlink"/>
           </w:rPr>
-          <w:t>Step 6 – Recompile</w:t>
+          <w:t>Step 6 – Confirmation</w:t>
         </w:r>
         <w:r>
           <w:rPr>
@@ -987,7 +985,7 @@
           <w:rPr>
             <w:webHidden/>
           </w:rPr>
-          <w:instrText xml:space="preserve"> PAGEREF _Toc523125560 \h </w:instrText>
+          <w:instrText xml:space="preserve"> PAGEREF _Toc523505197 \h </w:instrText>
         </w:r>
         <w:r>
           <w:rPr>
@@ -1016,6 +1014,75 @@
     </w:p>
     <w:p>
       <w:pPr>
+        <w:pStyle w:val="TOC2"/>
+        <w:rPr>
+          <w:rFonts w:asciiTheme="minorHAnsi" w:eastAsiaTheme="minorEastAsia" w:hAnsiTheme="minorHAnsi"/>
+        </w:rPr>
+      </w:pPr>
+      <w:hyperlink w:anchor="_Toc523505198" w:history="1">
+        <w:r>
+          <w:rPr>
+            <w:rStyle w:val="Hyperlink"/>
+          </w:rPr>
+          <w:t>4.7</w:t>
+        </w:r>
+        <w:r>
+          <w:rPr>
+            <w:rFonts w:asciiTheme="minorHAnsi" w:eastAsiaTheme="minorEastAsia" w:hAnsiTheme="minorHAnsi"/>
+          </w:rPr>
+          <w:tab/>
+        </w:r>
+        <w:r>
+          <w:rPr>
+            <w:rStyle w:val="Hyperlink"/>
+          </w:rPr>
+          <w:t>Step 7 – Recompile</w:t>
+        </w:r>
+        <w:r>
+          <w:rPr>
+            <w:webHidden/>
+          </w:rPr>
+          <w:tab/>
+        </w:r>
+        <w:r>
+          <w:rPr>
+            <w:webHidden/>
+          </w:rPr>
+          <w:fldChar w:fldCharType="begin"/>
+        </w:r>
+        <w:r>
+          <w:rPr>
+            <w:webHidden/>
+          </w:rPr>
+          <w:instrText xml:space="preserve"> PAGEREF _Toc523505198 \h </w:instrText>
+        </w:r>
+        <w:r>
+          <w:rPr>
+            <w:webHidden/>
+          </w:rPr>
+        </w:r>
+        <w:r>
+          <w:rPr>
+            <w:webHidden/>
+          </w:rPr>
+          <w:fldChar w:fldCharType="separate"/>
+        </w:r>
+        <w:r>
+          <w:rPr>
+            <w:webHidden/>
+          </w:rPr>
+          <w:t>14</w:t>
+        </w:r>
+        <w:r>
+          <w:rPr>
+            <w:webHidden/>
+          </w:rPr>
+          <w:fldChar w:fldCharType="end"/>
+        </w:r>
+      </w:hyperlink>
+    </w:p>
+    <w:p>
+      <w:pPr>
         <w:pStyle w:val="TOC1"/>
         <w:rPr>
           <w:rFonts w:asciiTheme="minorHAnsi" w:eastAsiaTheme="minorEastAsia" w:hAnsiTheme="minorHAnsi"/>
@@ -1024,7 +1091,7 @@
           <w:sz w:val="22"/>
         </w:rPr>
       </w:pPr>
-      <w:hyperlink w:anchor="_Toc523125561" w:history="1">
+      <w:hyperlink w:anchor="_Toc523505199" w:history="1">
         <w:r>
           <w:rPr>
             <w:rStyle w:val="Hyperlink"/>
@@ -1067,7 +1134,7 @@
             <w:noProof/>
             <w:webHidden/>
           </w:rPr>
-          <w:instrText xml:space="preserve"> PAGEREF _Toc523125561 \h </w:instrText>
+          <w:instrText xml:space="preserve"> PAGEREF _Toc523505199 \h </w:instrText>
         </w:r>
         <w:r>
           <w:rPr>
@@ -1087,7 +1154,7 @@
             <w:noProof/>
             <w:webHidden/>
           </w:rPr>
-          <w:t>14</w:t>
+          <w:t>15</w:t>
         </w:r>
         <w:r>
           <w:rPr>
@@ -1108,7 +1175,7 @@
           <w:sz w:val="22"/>
         </w:rPr>
       </w:pPr>
-      <w:hyperlink w:anchor="_Toc523125562" w:history="1">
+      <w:hyperlink w:anchor="_Toc523505200" w:history="1">
         <w:r>
           <w:rPr>
             <w:rStyle w:val="Hyperlink"/>
@@ -1151,7 +1218,7 @@
             <w:noProof/>
             <w:webHidden/>
           </w:rPr>
-          <w:instrText xml:space="preserve"> PAGEREF _Toc523125562 \h </w:instrText>
+          <w:instrText xml:space="preserve"> PAGEREF _Toc523505200 \h </w:instrText>
         </w:r>
         <w:r>
           <w:rPr>
@@ -1171,7 +1238,7 @@
             <w:noProof/>
             <w:webHidden/>
           </w:rPr>
-          <w:t>15</w:t>
+          <w:t>16</w:t>
         </w:r>
         <w:r>
           <w:rPr>
@@ -1191,16 +1258,16 @@
         <w:lastRenderedPageBreak/>
         <w:fldChar w:fldCharType="end"/>
       </w:r>
-      <w:bookmarkStart w:id="1" w:name="_Toc440376140"/>
-      <w:bookmarkStart w:id="2" w:name="_Toc523125550"/>
+      <w:bookmarkStart w:id="0" w:name="_Toc440376140"/>
+      <w:bookmarkStart w:id="1" w:name="_Toc523505187"/>
       <w:r>
         <w:t>O</w:t>
       </w:r>
       <w:r>
         <w:t>verview</w:t>
       </w:r>
+      <w:bookmarkEnd w:id="0"/>
       <w:bookmarkEnd w:id="1"/>
-      <w:bookmarkEnd w:id="2"/>
       <w:r>
         <w:fldChar w:fldCharType="begin"/>
       </w:r>
@@ -1564,21 +1631,27 @@
         <w:rPr>
           <w:rStyle w:val="SAGETextBoldListItem"/>
         </w:rPr>
-        <w:t>Create and Populate ‘</w:t>
-      </w:r>
-      <w:proofErr w:type="spellStart"/>
-      <w:r>
+        <w:t>Update some Crystal Reports version numbers</w:t>
+      </w:r>
+      <w:bookmarkStart w:id="2" w:name="_GoBack"/>
+      <w:bookmarkEnd w:id="2"/>
+    </w:p>
+    <w:p>
+      <w:pPr>
+        <w:pStyle w:val="SAGEBullet1"/>
+        <w:numPr>
+          <w:ilvl w:val="0"/>
+          <w:numId w:val="36"/>
+        </w:numPr>
         <w:rPr>
           <w:rStyle w:val="SAGETextBoldListItem"/>
         </w:rPr>
-        <w:t>aspnet_client</w:t>
-      </w:r>
-      <w:proofErr w:type="spellEnd"/>
+      </w:pPr>
       <w:r>
         <w:rPr>
           <w:rStyle w:val="SAGETextBoldListItem"/>
         </w:rPr>
-        <w:t>’ Folder</w:t>
+        <w:t>Create and Populate ‘aspnet_client’ Folder</w:t>
       </w:r>
     </w:p>
     <w:p>
@@ -1594,7 +1667,7 @@
       <w:pPr>
         <w:pStyle w:val="SAGEHeading2"/>
       </w:pPr>
-      <w:bookmarkStart w:id="3" w:name="_Toc523125551"/>
+      <w:bookmarkStart w:id="3" w:name="_Toc523505188"/>
       <w:r>
         <w:t>Required Version of Sage 300</w:t>
       </w:r>
@@ -1667,7 +1740,7 @@
         <w:pStyle w:val="SAGEHeading1"/>
         <w:framePr w:wrap="around"/>
       </w:pPr>
-      <w:bookmarkStart w:id="4" w:name="_Toc523125552"/>
+      <w:bookmarkStart w:id="4" w:name="_Toc523505189"/>
       <w:r>
         <w:lastRenderedPageBreak/>
         <w:t>Install</w:t>
@@ -1728,18 +1801,7 @@
         <w:t>Note:</w:t>
       </w:r>
       <w:r>
-        <w:t xml:space="preserve"> </w:t>
-      </w:r>
-      <w:r>
-        <w:t xml:space="preserve">If the previous Upgrade Wizard is installed, it must be uninstalled first (In Visual Studio - Tools, Components and Extensions, </w:t>
-      </w:r>
-      <w:proofErr w:type="gramStart"/>
-      <w:r>
-        <w:t>Uninstall</w:t>
-      </w:r>
-      <w:proofErr w:type="gramEnd"/>
-      <w:r>
-        <w:t xml:space="preserve"> option once the Upgrade Wizard is selected).</w:t>
+        <w:t xml:space="preserve"> If the previous Upgrade Wizard is installed, it must be uninstalled first (In Visual Studio - Tools, Components and Extensions, Uninstall option once the Upgrade Wizard is selected).</w:t>
       </w:r>
     </w:p>
     <w:p>
@@ -1854,7 +1916,7 @@
         </w:numPr>
       </w:pPr>
       <w:bookmarkStart w:id="5" w:name="_Toc453606102"/>
-      <w:bookmarkStart w:id="6" w:name="_Toc523125553"/>
+      <w:bookmarkStart w:id="6" w:name="_Toc523505190"/>
       <w:r>
         <w:lastRenderedPageBreak/>
         <w:t>Accessing</w:t>
@@ -2055,7 +2117,7 @@
         </w:numPr>
       </w:pPr>
       <w:bookmarkStart w:id="7" w:name="_Toc440882986"/>
-      <w:bookmarkStart w:id="8" w:name="_Toc523125554"/>
+      <w:bookmarkStart w:id="8" w:name="_Toc523505191"/>
       <w:r>
         <w:lastRenderedPageBreak/>
         <w:t xml:space="preserve">Using </w:t>
@@ -2078,10 +2140,10 @@
           <w:noProof/>
         </w:rPr>
         <w:drawing>
-          <wp:inline distT="0" distB="0" distL="0" distR="0" wp14:anchorId="4FD73E60" wp14:editId="0F80C3FE">
+          <wp:inline distT="0" distB="0" distL="0" distR="0" wp14:anchorId="76FF9427" wp14:editId="45E39DCB">
             <wp:extent cx="4695825" cy="5229225"/>
             <wp:effectExtent l="0" t="0" r="9525" b="9525"/>
-            <wp:docPr id="2" name="Picture 2"/>
+            <wp:docPr id="3" name="Picture 3"/>
             <wp:cNvGraphicFramePr>
               <a:graphicFrameLocks xmlns:a="http://schemas.openxmlformats.org/drawingml/2006/main" noChangeAspect="1"/>
             </wp:cNvGraphicFramePr>
@@ -2202,7 +2264,7 @@
         </w:numPr>
         <w:ind w:left="734" w:hanging="734"/>
       </w:pPr>
-      <w:bookmarkStart w:id="9" w:name="_Toc523125555"/>
+      <w:bookmarkStart w:id="9" w:name="_Toc523505192"/>
       <w:r>
         <w:lastRenderedPageBreak/>
         <w:t>Step 1 – Synchronize Web Files</w:t>
@@ -2223,10 +2285,10 @@
           <w:noProof/>
         </w:rPr>
         <w:drawing>
-          <wp:inline distT="0" distB="0" distL="0" distR="0" wp14:anchorId="501D0E18" wp14:editId="05B27EBF">
+          <wp:inline distT="0" distB="0" distL="0" distR="0" wp14:anchorId="44D7DDFE" wp14:editId="286C3DAE">
             <wp:extent cx="4695825" cy="5229225"/>
             <wp:effectExtent l="0" t="0" r="9525" b="9525"/>
-            <wp:docPr id="7" name="Picture 7"/>
+            <wp:docPr id="4" name="Picture 4"/>
             <wp:cNvGraphicFramePr>
               <a:graphicFrameLocks xmlns:a="http://schemas.openxmlformats.org/drawingml/2006/main" noChangeAspect="1"/>
             </wp:cNvGraphicFramePr>
@@ -2360,7 +2422,7 @@
         </w:numPr>
         <w:ind w:left="734" w:hanging="734"/>
       </w:pPr>
-      <w:bookmarkStart w:id="10" w:name="_Toc523125556"/>
+      <w:bookmarkStart w:id="10" w:name="_Toc523505193"/>
       <w:r>
         <w:lastRenderedPageBreak/>
         <w:t xml:space="preserve">Step 2 – </w:t>
@@ -2384,10 +2446,10 @@
           <w:noProof/>
         </w:rPr>
         <w:drawing>
-          <wp:inline distT="0" distB="0" distL="0" distR="0" wp14:anchorId="4B90DE4C" wp14:editId="0FACDE5B">
+          <wp:inline distT="0" distB="0" distL="0" distR="0" wp14:anchorId="432BA8AB" wp14:editId="7CF292D1">
             <wp:extent cx="4695825" cy="5229225"/>
             <wp:effectExtent l="0" t="0" r="9525" b="9525"/>
-            <wp:docPr id="8" name="Picture 8"/>
+            <wp:docPr id="5" name="Picture 5"/>
             <wp:cNvGraphicFramePr>
               <a:graphicFrameLocks xmlns:a="http://schemas.openxmlformats.org/drawingml/2006/main" noChangeAspect="1"/>
             </wp:cNvGraphicFramePr>
@@ -2471,7 +2533,7 @@
       <w:pPr>
         <w:pStyle w:val="SAGEHeading2"/>
       </w:pPr>
-      <w:bookmarkStart w:id="11" w:name="_Toc523125557"/>
+      <w:bookmarkStart w:id="11" w:name="_Toc523505194"/>
       <w:r>
         <w:lastRenderedPageBreak/>
         <w:t xml:space="preserve">Step 3 – </w:t>
@@ -2498,10 +2560,10 @@
           <w:noProof/>
         </w:rPr>
         <w:drawing>
-          <wp:inline distT="0" distB="0" distL="0" distR="0" wp14:anchorId="79DF27D8" wp14:editId="010885A1">
+          <wp:inline distT="0" distB="0" distL="0" distR="0" wp14:anchorId="056B2CAE" wp14:editId="7B9DB2F3">
             <wp:extent cx="4695825" cy="5229225"/>
             <wp:effectExtent l="0" t="0" r="9525" b="9525"/>
-            <wp:docPr id="10" name="Picture 10"/>
+            <wp:docPr id="9" name="Picture 9"/>
             <wp:cNvGraphicFramePr>
               <a:graphicFrameLocks xmlns:a="http://schemas.openxmlformats.org/drawingml/2006/main" noChangeAspect="1"/>
             </wp:cNvGraphicFramePr>
@@ -2587,19 +2649,11 @@
     <w:p>
       <w:pPr>
         <w:pStyle w:val="SAGEHeading2"/>
-        <w:numPr>
-          <w:ilvl w:val="1"/>
-          <w:numId w:val="35"/>
-        </w:numPr>
-        <w:ind w:left="734" w:hanging="734"/>
-      </w:pPr>
-      <w:bookmarkStart w:id="12" w:name="_Toc523125558"/>
+      </w:pPr>
+      <w:bookmarkStart w:id="12" w:name="_Toc523505195"/>
       <w:r>
         <w:lastRenderedPageBreak/>
-        <w:t>S</w:t>
-      </w:r>
-      <w:r>
-        <w:t xml:space="preserve">tep </w:t>
+        <w:t xml:space="preserve">Step </w:t>
       </w:r>
       <w:r>
         <w:t>4</w:t>
@@ -2608,18 +2662,10 @@
         <w:t xml:space="preserve"> – </w:t>
       </w:r>
       <w:r>
-        <w:t>Create and populate ‘</w:t>
-      </w:r>
-      <w:proofErr w:type="spellStart"/>
-      <w:r>
-        <w:t>aspnet_client</w:t>
-      </w:r>
-      <w:proofErr w:type="spellEnd"/>
-      <w:r>
-        <w:t>’ folder</w:t>
-      </w:r>
-      <w:r>
-        <w:t xml:space="preserve"> (Manual Process)</w:t>
+        <w:t>Crystal Reports version number update</w:t>
+      </w:r>
+      <w:r>
+        <w:t xml:space="preserve"> (Automatic Process)</w:t>
       </w:r>
       <w:bookmarkEnd w:id="12"/>
     </w:p>
@@ -2637,10 +2683,10 @@
           <w:noProof/>
         </w:rPr>
         <w:drawing>
-          <wp:inline distT="0" distB="0" distL="0" distR="0" wp14:anchorId="1296B265" wp14:editId="3A46839D">
+          <wp:inline distT="0" distB="0" distL="0" distR="0" wp14:anchorId="3221EE43" wp14:editId="5ABE5E26">
             <wp:extent cx="4695825" cy="5229225"/>
             <wp:effectExtent l="0" t="0" r="9525" b="9525"/>
-            <wp:docPr id="12" name="Picture 12"/>
+            <wp:docPr id="18" name="Picture 18"/>
             <wp:cNvGraphicFramePr>
               <a:graphicFrameLocks xmlns:a="http://schemas.openxmlformats.org/drawingml/2006/main" noChangeAspect="1"/>
             </wp:cNvGraphicFramePr>
@@ -2706,13 +2752,11 @@
     </w:p>
     <w:p>
       <w:pPr>
-        <w:pStyle w:val="SAGEBodyText"/>
-      </w:pPr>
-    </w:p>
-    <w:p>
-      <w:pPr>
         <w:spacing w:after="200" w:line="0" w:lineRule="auto"/>
         <w:rPr>
+          <w:b/>
+          <w:color w:val="2E3456"/>
+          <w:sz w:val="30"/>
           <w:lang w:val="en-US"/>
         </w:rPr>
       </w:pPr>
@@ -2729,13 +2773,25 @@
         </w:numPr>
         <w:ind w:left="734" w:hanging="734"/>
       </w:pPr>
-      <w:bookmarkStart w:id="13" w:name="_Toc523125559"/>
+      <w:bookmarkStart w:id="13" w:name="_Toc523505196"/>
       <w:r>
         <w:lastRenderedPageBreak/>
-        <w:t xml:space="preserve">Step 5 – </w:t>
-      </w:r>
-      <w:r>
-        <w:t>Confirmation</w:t>
+        <w:t>S</w:t>
+      </w:r>
+      <w:r>
+        <w:t xml:space="preserve">tep </w:t>
+      </w:r>
+      <w:r>
+        <w:t>5</w:t>
+      </w:r>
+      <w:r>
+        <w:t xml:space="preserve"> – </w:t>
+      </w:r>
+      <w:r>
+        <w:t>Create and populate ‘aspnet_client’ folder</w:t>
+      </w:r>
+      <w:r>
+        <w:t xml:space="preserve"> (Manual Process)</w:t>
       </w:r>
       <w:bookmarkEnd w:id="13"/>
     </w:p>
@@ -2753,10 +2809,10 @@
           <w:noProof/>
         </w:rPr>
         <w:drawing>
-          <wp:inline distT="0" distB="0" distL="0" distR="0" wp14:anchorId="63091EE2" wp14:editId="6FF2A834">
+          <wp:inline distT="0" distB="0" distL="0" distR="0" wp14:anchorId="026A660D" wp14:editId="46D9B865">
             <wp:extent cx="4695825" cy="5229225"/>
             <wp:effectExtent l="0" t="0" r="9525" b="9525"/>
-            <wp:docPr id="15" name="Picture 15"/>
+            <wp:docPr id="19" name="Picture 19"/>
             <wp:cNvGraphicFramePr>
               <a:graphicFrameLocks xmlns:a="http://schemas.openxmlformats.org/drawingml/2006/main" noChangeAspect="1"/>
             </wp:cNvGraphicFramePr>
@@ -2799,24 +2855,16 @@
         <w:pStyle w:val="SAGEBodyText"/>
       </w:pPr>
       <w:r>
-        <w:t>The solution and projects are ready to be upgraded.</w:t>
-      </w:r>
-    </w:p>
-    <w:p>
-      <w:pPr>
-        <w:pStyle w:val="SAGEBodyText"/>
-      </w:pPr>
-      <w:r>
         <w:t xml:space="preserve">Click </w:t>
       </w:r>
       <w:r>
         <w:rPr>
           <w:rStyle w:val="SAGETextUI"/>
         </w:rPr>
-        <w:t>Upgrade</w:t>
-      </w:r>
-      <w:r>
-        <w:t xml:space="preserve"> to upgrade the solution and projects or </w:t>
+        <w:t>Next</w:t>
+      </w:r>
+      <w:r>
+        <w:t xml:space="preserve"> to proceed or </w:t>
       </w:r>
       <w:r>
         <w:rPr>
@@ -2827,17 +2875,16 @@
       <w:r>
         <w:t xml:space="preserve"> to go back to the previous step.</w:t>
       </w:r>
-      <w:r>
-        <w:t xml:space="preserve"> </w:t>
-      </w:r>
     </w:p>
     <w:p>
       <w:pPr>
+        <w:pStyle w:val="SAGEBodyText"/>
+      </w:pPr>
+    </w:p>
+    <w:p>
+      <w:pPr>
         <w:spacing w:after="200" w:line="0" w:lineRule="auto"/>
         <w:rPr>
-          <w:b/>
-          <w:color w:val="2E3456"/>
-          <w:sz w:val="30"/>
           <w:lang w:val="en-US"/>
         </w:rPr>
       </w:pPr>
@@ -2854,7 +2901,7 @@
         </w:numPr>
         <w:ind w:left="734" w:hanging="734"/>
       </w:pPr>
-      <w:bookmarkStart w:id="14" w:name="_Toc523125560"/>
+      <w:bookmarkStart w:id="14" w:name="_Toc523505197"/>
       <w:r>
         <w:lastRenderedPageBreak/>
         <w:t xml:space="preserve">Step </w:t>
@@ -2863,7 +2910,10 @@
         <w:t>6</w:t>
       </w:r>
       <w:r>
-        <w:t xml:space="preserve"> – Recompile</w:t>
+        <w:t xml:space="preserve"> – </w:t>
+      </w:r>
+      <w:r>
+        <w:t>Confirmation</w:t>
       </w:r>
       <w:bookmarkEnd w:id="14"/>
     </w:p>
@@ -2881,10 +2931,10 @@
           <w:noProof/>
         </w:rPr>
         <w:drawing>
-          <wp:inline distT="0" distB="0" distL="0" distR="0" wp14:anchorId="0C7F3FEE" wp14:editId="08C43BB2">
+          <wp:inline distT="0" distB="0" distL="0" distR="0" wp14:anchorId="5731C6F1" wp14:editId="2BA9E28C">
             <wp:extent cx="4695825" cy="5229225"/>
             <wp:effectExtent l="0" t="0" r="9525" b="9525"/>
-            <wp:docPr id="16" name="Picture 16"/>
+            <wp:docPr id="20" name="Picture 20"/>
             <wp:cNvGraphicFramePr>
               <a:graphicFrameLocks xmlns:a="http://schemas.openxmlformats.org/drawingml/2006/main" noChangeAspect="1"/>
             </wp:cNvGraphicFramePr>
@@ -2927,6 +2977,134 @@
         <w:pStyle w:val="SAGEBodyText"/>
       </w:pPr>
       <w:r>
+        <w:t>The solution and projects are ready to be upgraded.</w:t>
+      </w:r>
+    </w:p>
+    <w:p>
+      <w:pPr>
+        <w:pStyle w:val="SAGEBodyText"/>
+      </w:pPr>
+      <w:r>
+        <w:t xml:space="preserve">Click </w:t>
+      </w:r>
+      <w:r>
+        <w:rPr>
+          <w:rStyle w:val="SAGETextUI"/>
+        </w:rPr>
+        <w:t>Upgrade</w:t>
+      </w:r>
+      <w:r>
+        <w:t xml:space="preserve"> to upgrade the solution and projects or </w:t>
+      </w:r>
+      <w:r>
+        <w:rPr>
+          <w:rStyle w:val="SAGETextUI"/>
+        </w:rPr>
+        <w:t>Back</w:t>
+      </w:r>
+      <w:r>
+        <w:t xml:space="preserve"> to go back to the previous step.</w:t>
+      </w:r>
+      <w:r>
+        <w:t xml:space="preserve"> </w:t>
+      </w:r>
+    </w:p>
+    <w:p>
+      <w:pPr>
+        <w:spacing w:after="200" w:line="0" w:lineRule="auto"/>
+        <w:rPr>
+          <w:b/>
+          <w:color w:val="2E3456"/>
+          <w:sz w:val="30"/>
+          <w:lang w:val="en-US"/>
+        </w:rPr>
+      </w:pPr>
+      <w:r>
+        <w:br w:type="page"/>
+      </w:r>
+    </w:p>
+    <w:p>
+      <w:pPr>
+        <w:pStyle w:val="SAGEHeading2"/>
+        <w:numPr>
+          <w:ilvl w:val="1"/>
+          <w:numId w:val="35"/>
+        </w:numPr>
+        <w:ind w:left="734" w:hanging="734"/>
+      </w:pPr>
+      <w:bookmarkStart w:id="15" w:name="_Toc523505198"/>
+      <w:r>
+        <w:lastRenderedPageBreak/>
+        <w:t xml:space="preserve">Step </w:t>
+      </w:r>
+      <w:r>
+        <w:t>7</w:t>
+      </w:r>
+      <w:r>
+        <w:t xml:space="preserve"> – Recompile</w:t>
+      </w:r>
+      <w:bookmarkEnd w:id="15"/>
+    </w:p>
+    <w:p>
+      <w:pPr>
+        <w:pStyle w:val="SAGEBodyText"/>
+      </w:pPr>
+    </w:p>
+    <w:p>
+      <w:pPr>
+        <w:pStyle w:val="SAGEBodyText"/>
+      </w:pPr>
+      <w:r>
+        <w:rPr>
+          <w:noProof/>
+        </w:rPr>
+        <w:drawing>
+          <wp:inline distT="0" distB="0" distL="0" distR="0" wp14:anchorId="3BC1A464" wp14:editId="0ECC72B6">
+            <wp:extent cx="4695825" cy="5229225"/>
+            <wp:effectExtent l="0" t="0" r="9525" b="9525"/>
+            <wp:docPr id="21" name="Picture 21"/>
+            <wp:cNvGraphicFramePr>
+              <a:graphicFrameLocks xmlns:a="http://schemas.openxmlformats.org/drawingml/2006/main" noChangeAspect="1"/>
+            </wp:cNvGraphicFramePr>
+            <a:graphic xmlns:a="http://schemas.openxmlformats.org/drawingml/2006/main">
+              <a:graphicData uri="http://schemas.openxmlformats.org/drawingml/2006/picture">
+                <pic:pic xmlns:pic="http://schemas.openxmlformats.org/drawingml/2006/picture">
+                  <pic:nvPicPr>
+                    <pic:cNvPr id="1" name=""/>
+                    <pic:cNvPicPr/>
+                  </pic:nvPicPr>
+                  <pic:blipFill>
+                    <a:blip r:embed="rId18"/>
+                    <a:stretch>
+                      <a:fillRect/>
+                    </a:stretch>
+                  </pic:blipFill>
+                  <pic:spPr>
+                    <a:xfrm>
+                      <a:off x="0" y="0"/>
+                      <a:ext cx="4695825" cy="5229225"/>
+                    </a:xfrm>
+                    <a:prstGeom prst="rect">
+                      <a:avLst/>
+                    </a:prstGeom>
+                  </pic:spPr>
+                </pic:pic>
+              </a:graphicData>
+            </a:graphic>
+          </wp:inline>
+        </w:drawing>
+      </w:r>
+    </w:p>
+    <w:p>
+      <w:pPr>
+        <w:pStyle w:val="SAGEBodyText"/>
+      </w:pPr>
+    </w:p>
+    <w:p>
+      <w:pPr>
+        <w:pStyle w:val="SAGEBodyText"/>
+      </w:pPr>
+      <w:r>
         <w:t xml:space="preserve">Click </w:t>
       </w:r>
       <w:r>
@@ -3051,12 +3229,12 @@
         <w:pStyle w:val="SAGEHeading1"/>
         <w:framePr w:wrap="around"/>
       </w:pPr>
-      <w:bookmarkStart w:id="15" w:name="_Toc523125561"/>
+      <w:bookmarkStart w:id="16" w:name="_Toc523505199"/>
       <w:r>
         <w:lastRenderedPageBreak/>
         <w:t>Upgrade Log</w:t>
       </w:r>
-      <w:bookmarkEnd w:id="15"/>
+      <w:bookmarkEnd w:id="16"/>
     </w:p>
     <w:p>
       <w:pPr>
@@ -3103,7 +3281,7 @@
                     <pic:cNvPicPr/>
                   </pic:nvPicPr>
                   <pic:blipFill>
-                    <a:blip r:embed="rId18">
+                    <a:blip r:embed="rId19">
                       <a:extLst>
                         <a:ext uri="{28A0092B-C50C-407E-A947-70E740481C1C}">
                           <a14:useLocalDpi xmlns:a14="http://schemas.microsoft.com/office/drawing/2010/main" val="0"/>
@@ -3147,12 +3325,12 @@
         <w:pStyle w:val="SAGEHeading1"/>
         <w:framePr w:wrap="around"/>
       </w:pPr>
-      <w:bookmarkStart w:id="16" w:name="_Toc523125562"/>
+      <w:bookmarkStart w:id="17" w:name="_Toc523505200"/>
       <w:r>
         <w:lastRenderedPageBreak/>
         <w:t>Compilation Troubleshooting</w:t>
       </w:r>
-      <w:bookmarkEnd w:id="16"/>
+      <w:bookmarkEnd w:id="17"/>
     </w:p>
     <w:p>
       <w:pPr>
@@ -3221,15 +3399,7 @@
         <w:ind w:left="720"/>
       </w:pPr>
       <w:r>
-        <w:t>delete *</w:t>
-      </w:r>
-      <w:proofErr w:type="spellStart"/>
-      <w:r>
-        <w:t>csproj.user</w:t>
-      </w:r>
-      <w:proofErr w:type="spellEnd"/>
-      <w:r>
-        <w:t xml:space="preserve"> file</w:t>
+        <w:t>delete *csproj.user file</w:t>
       </w:r>
     </w:p>
     <w:p/>
@@ -3245,12 +3415,12 @@
       </w:pPr>
     </w:p>
     <w:sectPr>
-      <w:headerReference w:type="even" r:id="rId19"/>
-      <w:headerReference w:type="default" r:id="rId20"/>
-      <w:footerReference w:type="even" r:id="rId21"/>
-      <w:footerReference w:type="default" r:id="rId22"/>
-      <w:headerReference w:type="first" r:id="rId23"/>
-      <w:footerReference w:type="first" r:id="rId24"/>
+      <w:headerReference w:type="even" r:id="rId20"/>
+      <w:headerReference w:type="default" r:id="rId21"/>
+      <w:footerReference w:type="even" r:id="rId22"/>
+      <w:footerReference w:type="default" r:id="rId23"/>
+      <w:headerReference w:type="first" r:id="rId24"/>
+      <w:footerReference w:type="first" r:id="rId25"/>
       <w:pgSz w:w="12242" w:h="15842" w:code="1"/>
       <w:pgMar w:top="709" w:right="1440" w:bottom="1701" w:left="1584" w:header="624" w:footer="397" w:gutter="0"/>
       <w:cols w:space="708"/>
@@ -3978,7 +4148,7 @@
         <v:path o:extrusionok="f" gradientshapeok="t" o:connecttype="rect"/>
         <o:lock v:ext="edit" aspectratio="t"/>
       </v:shapetype>
-      <v:shape id="_x0000_i1028" type="#_x0000_t75" style="width:18pt;height:18pt" o:bullet="t">
+      <v:shape id="_x0000_i1028" type="#_x0000_t75" style="width:17.85pt;height:17.85pt" o:bullet="t">
         <v:imagedata r:id="rId1" o:title="clip_image001"/>
       </v:shape>
     </w:pict>
@@ -23825,7 +23995,7 @@
 </file>
 
 <file path=customXml/itemProps1.xml><?xml version="1.0" encoding="utf-8"?>
-<ds:datastoreItem xmlns:ds="http://schemas.openxmlformats.org/officeDocument/2006/customXml" ds:itemID="{C4BFFC05-A6F2-4136-A80C-ED1044E75112}">
+<ds:datastoreItem xmlns:ds="http://schemas.openxmlformats.org/officeDocument/2006/customXml" ds:itemID="{8560A664-D6AA-493F-992B-7065B99A6B74}">
   <ds:schemaRefs>
     <ds:schemaRef ds:uri="http://schemas.openxmlformats.org/officeDocument/2006/bibliography"/>
   </ds:schemaRefs>

</xml_diff>